<commit_message>
Update high-resolution eps for figure 1 - 6
</commit_message>
<xml_diff>
--- a/document/excel_pics/picture_synchronization_original.docx
+++ b/document/excel_pics/picture_synchronization_original.docx
@@ -7,8 +7,6 @@
         <w:keepNext/>
         <w:jc w:val="center"/>
       </w:pPr>
-      <w:bookmarkStart w:id="0" w:name="_GoBack"/>
-      <w:bookmarkEnd w:id="0"/>
     </w:p>
     <w:p>
       <w:pPr>
@@ -22,15 +20,15 @@
         <mc:AlternateContent>
           <mc:Choice Requires="wps">
             <w:drawing>
-              <wp:anchor distT="0" distB="0" distL="114300" distR="114300" simplePos="0" relativeHeight="251664384" behindDoc="0" locked="0" layoutInCell="1" allowOverlap="1" wp14:anchorId="00358339" wp14:editId="1F088648">
+              <wp:anchor distT="0" distB="0" distL="114300" distR="114300" simplePos="0" relativeHeight="251664384" behindDoc="0" locked="0" layoutInCell="1" allowOverlap="1" wp14:anchorId="00358339" wp14:editId="6C8C84F0">
                 <wp:simplePos x="0" y="0"/>
-                <wp:positionH relativeFrom="margin">
-                  <wp:align>left</wp:align>
+                <wp:positionH relativeFrom="page">
+                  <wp:posOffset>6329026</wp:posOffset>
                 </wp:positionH>
                 <wp:positionV relativeFrom="paragraph">
-                  <wp:posOffset>1695450</wp:posOffset>
+                  <wp:posOffset>1736072</wp:posOffset>
                 </wp:positionV>
-                <wp:extent cx="909638" cy="338138"/>
+                <wp:extent cx="1010285" cy="395021"/>
                 <wp:effectExtent l="0" t="0" r="0" b="5080"/>
                 <wp:wrapNone/>
                 <wp:docPr id="13" name="Text Box 13"/>
@@ -42,7 +40,7 @@
                       <wps:spPr>
                         <a:xfrm>
                           <a:off x="0" y="0"/>
-                          <a:ext cx="909638" cy="338138"/>
+                          <a:ext cx="1010285" cy="395021"/>
                         </a:xfrm>
                         <a:prstGeom prst="rect">
                           <a:avLst/>
@@ -58,12 +56,16 @@
                             <w:pPr>
                               <w:spacing w:line="240" w:lineRule="auto"/>
                               <w:rPr>
-                                <w:sz w:val="16"/>
+                                <w:rFonts w:ascii="Arial" w:hAnsi="Arial" w:cs="Arial"/>
+                                <w:sz w:val="18"/>
+                                <w:szCs w:val="18"/>
                               </w:rPr>
                             </w:pPr>
                             <w:r>
                               <w:rPr>
-                                <w:sz w:val="16"/>
+                                <w:rFonts w:ascii="Arial" w:hAnsi="Arial" w:cs="Arial"/>
+                                <w:sz w:val="18"/>
+                                <w:szCs w:val="18"/>
                               </w:rPr>
                               <w:t>Home departure time</w:t>
                             </w:r>
@@ -94,21 +96,137 @@
                 <v:stroke joinstyle="miter"/>
                 <v:path gradientshapeok="t" o:connecttype="rect"/>
               </v:shapetype>
-              <v:shape id="Text Box 13" o:spid="_x0000_s1026" type="#_x0000_t202" style="position:absolute;left:0;text-align:left;margin-left:0;margin-top:133.5pt;width:71.65pt;height:26.65pt;z-index:251664384;visibility:visible;mso-wrap-style:square;mso-width-percent:0;mso-height-percent:0;mso-wrap-distance-left:9pt;mso-wrap-distance-top:0;mso-wrap-distance-right:9pt;mso-wrap-distance-bottom:0;mso-position-horizontal:left;mso-position-horizontal-relative:margin;mso-position-vertical:absolute;mso-position-vertical-relative:text;mso-width-percent:0;mso-height-percent:0;mso-width-relative:margin;mso-height-relative:margin;v-text-anchor:top" o:gfxdata="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" filled="f" stroked="f" strokeweight=".5pt">
+              <v:shape id="Text Box 13" o:spid="_x0000_s1026" type="#_x0000_t202" style="position:absolute;left:0;text-align:left;margin-left:498.35pt;margin-top:136.7pt;width:79.55pt;height:31.1pt;z-index:251664384;visibility:visible;mso-wrap-style:square;mso-width-percent:0;mso-height-percent:0;mso-wrap-distance-left:9pt;mso-wrap-distance-top:0;mso-wrap-distance-right:9pt;mso-wrap-distance-bottom:0;mso-position-horizontal:absolute;mso-position-horizontal-relative:page;mso-position-vertical:absolute;mso-position-vertical-relative:text;mso-width-percent:0;mso-height-percent:0;mso-width-relative:margin;mso-height-relative:margin;v-text-anchor:top" o:gfxdata="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" filled="f" stroked="f" strokeweight=".5pt">
                 <v:textbox>
                   <w:txbxContent>
                     <w:p>
                       <w:pPr>
                         <w:spacing w:line="240" w:lineRule="auto"/>
                         <w:rPr>
-                          <w:sz w:val="16"/>
+                          <w:rFonts w:ascii="Arial" w:hAnsi="Arial" w:cs="Arial"/>
+                          <w:sz w:val="18"/>
+                          <w:szCs w:val="18"/>
                         </w:rPr>
                       </w:pPr>
                       <w:r>
                         <w:rPr>
-                          <w:sz w:val="16"/>
+                          <w:rFonts w:ascii="Arial" w:hAnsi="Arial" w:cs="Arial"/>
+                          <w:sz w:val="18"/>
+                          <w:szCs w:val="18"/>
                         </w:rPr>
                         <w:t>Home departure time</w:t>
+                      </w:r>
+                    </w:p>
+                  </w:txbxContent>
+                </v:textbox>
+                <w10:wrap anchorx="page"/>
+              </v:shape>
+            </w:pict>
+          </mc:Fallback>
+        </mc:AlternateContent>
+      </w:r>
+      <w:bookmarkStart w:id="0" w:name="_GoBack"/>
+      <w:bookmarkEnd w:id="0"/>
+      <w:r>
+        <w:rPr>
+          <w:noProof/>
+        </w:rPr>
+        <mc:AlternateContent>
+          <mc:Choice Requires="wps">
+            <w:drawing>
+              <wp:anchor distT="0" distB="0" distL="114300" distR="114300" simplePos="0" relativeHeight="251665408" behindDoc="0" locked="0" layoutInCell="1" allowOverlap="1" wp14:anchorId="1BA2B0E1" wp14:editId="661CB1AC">
+                <wp:simplePos x="0" y="0"/>
+                <wp:positionH relativeFrom="margin">
+                  <wp:posOffset>4568825</wp:posOffset>
+                </wp:positionH>
+                <wp:positionV relativeFrom="paragraph">
+                  <wp:posOffset>2633980</wp:posOffset>
+                </wp:positionV>
+                <wp:extent cx="833933" cy="233680"/>
+                <wp:effectExtent l="0" t="0" r="0" b="0"/>
+                <wp:wrapNone/>
+                <wp:docPr id="14" name="Text Box 14"/>
+                <wp:cNvGraphicFramePr/>
+                <a:graphic xmlns:a="http://schemas.openxmlformats.org/drawingml/2006/main">
+                  <a:graphicData uri="http://schemas.microsoft.com/office/word/2010/wordprocessingShape">
+                    <wps:wsp>
+                      <wps:cNvSpPr txBox="1"/>
+                      <wps:spPr>
+                        <a:xfrm>
+                          <a:off x="0" y="0"/>
+                          <a:ext cx="833933" cy="233680"/>
+                        </a:xfrm>
+                        <a:prstGeom prst="rect">
+                          <a:avLst/>
+                        </a:prstGeom>
+                        <a:noFill/>
+                        <a:ln w="6350">
+                          <a:noFill/>
+                        </a:ln>
+                      </wps:spPr>
+                      <wps:txbx>
+                        <w:txbxContent>
+                          <w:p>
+                            <w:pPr>
+                              <w:rPr>
+                                <w:rFonts w:ascii="Arial" w:hAnsi="Arial" w:cs="Arial"/>
+                                <w:color w:val="595959" w:themeColor="text1" w:themeTint="A6"/>
+                                <w:sz w:val="18"/>
+                                <w:szCs w:val="18"/>
+                              </w:rPr>
+                            </w:pPr>
+                            <w:r>
+                              <w:rPr>
+                                <w:rFonts w:ascii="Arial" w:hAnsi="Arial" w:cs="Arial"/>
+                                <w:color w:val="595959" w:themeColor="text1" w:themeTint="A6"/>
+                                <w:sz w:val="18"/>
+                                <w:szCs w:val="18"/>
+                              </w:rPr>
+                              <w:t>Target stop</w:t>
+                            </w:r>
+                          </w:p>
+                        </w:txbxContent>
+                      </wps:txbx>
+                      <wps:bodyPr rot="0" spcFirstLastPara="0" vertOverflow="overflow" horzOverflow="overflow" vert="horz" wrap="square" lIns="91440" tIns="45720" rIns="91440" bIns="45720" numCol="1" spcCol="0" rtlCol="0" fromWordArt="0" anchor="t" anchorCtr="0" forceAA="0" compatLnSpc="1">
+                        <a:prstTxWarp prst="textNoShape">
+                          <a:avLst/>
+                        </a:prstTxWarp>
+                        <a:noAutofit/>
+                      </wps:bodyPr>
+                    </wps:wsp>
+                  </a:graphicData>
+                </a:graphic>
+                <wp14:sizeRelH relativeFrom="margin">
+                  <wp14:pctWidth>0</wp14:pctWidth>
+                </wp14:sizeRelH>
+                <wp14:sizeRelV relativeFrom="margin">
+                  <wp14:pctHeight>0</wp14:pctHeight>
+                </wp14:sizeRelV>
+              </wp:anchor>
+            </w:drawing>
+          </mc:Choice>
+          <mc:Fallback>
+            <w:pict>
+              <v:shape w14:anchorId="1BA2B0E1" id="Text Box 14" o:spid="_x0000_s1027" type="#_x0000_t202" style="position:absolute;left:0;text-align:left;margin-left:359.75pt;margin-top:207.4pt;width:65.65pt;height:18.4pt;z-index:251665408;visibility:visible;mso-wrap-style:square;mso-width-percent:0;mso-height-percent:0;mso-wrap-distance-left:9pt;mso-wrap-distance-top:0;mso-wrap-distance-right:9pt;mso-wrap-distance-bottom:0;mso-position-horizontal:absolute;mso-position-horizontal-relative:margin;mso-position-vertical:absolute;mso-position-vertical-relative:text;mso-width-percent:0;mso-height-percent:0;mso-width-relative:margin;mso-height-relative:margin;v-text-anchor:top" o:gfxdata="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" filled="f" stroked="f" strokeweight=".5pt">
+                <v:textbox>
+                  <w:txbxContent>
+                    <w:p>
+                      <w:pPr>
+                        <w:rPr>
+                          <w:rFonts w:ascii="Arial" w:hAnsi="Arial" w:cs="Arial"/>
+                          <w:color w:val="595959" w:themeColor="text1" w:themeTint="A6"/>
+                          <w:sz w:val="18"/>
+                          <w:szCs w:val="18"/>
+                        </w:rPr>
+                      </w:pPr>
+                      <w:r>
+                        <w:rPr>
+                          <w:rFonts w:ascii="Arial" w:hAnsi="Arial" w:cs="Arial"/>
+                          <w:color w:val="595959" w:themeColor="text1" w:themeTint="A6"/>
+                          <w:sz w:val="18"/>
+                          <w:szCs w:val="18"/>
+                        </w:rPr>
+                        <w:t>Target stop</w:t>
                       </w:r>
                     </w:p>
                   </w:txbxContent>
@@ -126,18 +244,18 @@
         <mc:AlternateContent>
           <mc:Choice Requires="wps">
             <w:drawing>
-              <wp:anchor distT="0" distB="0" distL="114300" distR="114300" simplePos="0" relativeHeight="251672576" behindDoc="0" locked="0" layoutInCell="1" allowOverlap="1" wp14:anchorId="1DAFD758" wp14:editId="2973C92D">
+              <wp:anchor distT="0" distB="0" distL="114300" distR="114300" simplePos="0" relativeHeight="251666432" behindDoc="0" locked="0" layoutInCell="1" allowOverlap="1" wp14:anchorId="382CC1C3" wp14:editId="557DDF0F">
                 <wp:simplePos x="0" y="0"/>
-                <wp:positionH relativeFrom="margin">
-                  <wp:align>left</wp:align>
+                <wp:positionH relativeFrom="column">
+                  <wp:posOffset>1619568</wp:posOffset>
                 </wp:positionH>
                 <wp:positionV relativeFrom="paragraph">
-                  <wp:posOffset>842963</wp:posOffset>
+                  <wp:posOffset>2634615</wp:posOffset>
                 </wp:positionV>
-                <wp:extent cx="871538" cy="381000"/>
+                <wp:extent cx="508355" cy="233680"/>
                 <wp:effectExtent l="0" t="0" r="0" b="0"/>
                 <wp:wrapNone/>
-                <wp:docPr id="4" name="Text Box 4"/>
+                <wp:docPr id="15" name="Text Box 15"/>
                 <wp:cNvGraphicFramePr/>
                 <a:graphic xmlns:a="http://schemas.openxmlformats.org/drawingml/2006/main">
                   <a:graphicData uri="http://schemas.microsoft.com/office/word/2010/wordprocessingShape">
@@ -146,7 +264,116 @@
                       <wps:spPr>
                         <a:xfrm>
                           <a:off x="0" y="0"/>
-                          <a:ext cx="871538" cy="381000"/>
+                          <a:ext cx="508355" cy="233680"/>
+                        </a:xfrm>
+                        <a:prstGeom prst="rect">
+                          <a:avLst/>
+                        </a:prstGeom>
+                        <a:noFill/>
+                        <a:ln w="6350">
+                          <a:noFill/>
+                        </a:ln>
+                      </wps:spPr>
+                      <wps:txbx>
+                        <w:txbxContent>
+                          <w:p>
+                            <w:pPr>
+                              <w:rPr>
+                                <w:rFonts w:ascii="Arial" w:hAnsi="Arial" w:cs="Arial"/>
+                                <w:color w:val="595959" w:themeColor="text1" w:themeTint="A6"/>
+                                <w:sz w:val="18"/>
+                                <w:szCs w:val="18"/>
+                              </w:rPr>
+                            </w:pPr>
+                            <w:r>
+                              <w:rPr>
+                                <w:rFonts w:ascii="Arial" w:hAnsi="Arial" w:cs="Arial"/>
+                                <w:color w:val="595959" w:themeColor="text1" w:themeTint="A6"/>
+                                <w:sz w:val="18"/>
+                                <w:szCs w:val="18"/>
+                              </w:rPr>
+                              <w:t>Home</w:t>
+                            </w:r>
+                          </w:p>
+                        </w:txbxContent>
+                      </wps:txbx>
+                      <wps:bodyPr rot="0" spcFirstLastPara="0" vertOverflow="overflow" horzOverflow="overflow" vert="horz" wrap="square" lIns="91440" tIns="45720" rIns="91440" bIns="45720" numCol="1" spcCol="0" rtlCol="0" fromWordArt="0" anchor="t" anchorCtr="0" forceAA="0" compatLnSpc="1">
+                        <a:prstTxWarp prst="textNoShape">
+                          <a:avLst/>
+                        </a:prstTxWarp>
+                        <a:noAutofit/>
+                      </wps:bodyPr>
+                    </wps:wsp>
+                  </a:graphicData>
+                </a:graphic>
+                <wp14:sizeRelH relativeFrom="margin">
+                  <wp14:pctWidth>0</wp14:pctWidth>
+                </wp14:sizeRelH>
+                <wp14:sizeRelV relativeFrom="margin">
+                  <wp14:pctHeight>0</wp14:pctHeight>
+                </wp14:sizeRelV>
+              </wp:anchor>
+            </w:drawing>
+          </mc:Choice>
+          <mc:Fallback>
+            <w:pict>
+              <v:shape w14:anchorId="382CC1C3" id="Text Box 15" o:spid="_x0000_s1028" type="#_x0000_t202" style="position:absolute;left:0;text-align:left;margin-left:127.55pt;margin-top:207.45pt;width:40.05pt;height:18.4pt;z-index:251666432;visibility:visible;mso-wrap-style:square;mso-width-percent:0;mso-height-percent:0;mso-wrap-distance-left:9pt;mso-wrap-distance-top:0;mso-wrap-distance-right:9pt;mso-wrap-distance-bottom:0;mso-position-horizontal:absolute;mso-position-horizontal-relative:text;mso-position-vertical:absolute;mso-position-vertical-relative:text;mso-width-percent:0;mso-height-percent:0;mso-width-relative:margin;mso-height-relative:margin;v-text-anchor:top" o:gfxdata="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" filled="f" stroked="f" strokeweight=".5pt">
+                <v:textbox>
+                  <w:txbxContent>
+                    <w:p>
+                      <w:pPr>
+                        <w:rPr>
+                          <w:rFonts w:ascii="Arial" w:hAnsi="Arial" w:cs="Arial"/>
+                          <w:color w:val="595959" w:themeColor="text1" w:themeTint="A6"/>
+                          <w:sz w:val="18"/>
+                          <w:szCs w:val="18"/>
+                        </w:rPr>
+                      </w:pPr>
+                      <w:r>
+                        <w:rPr>
+                          <w:rFonts w:ascii="Arial" w:hAnsi="Arial" w:cs="Arial"/>
+                          <w:color w:val="595959" w:themeColor="text1" w:themeTint="A6"/>
+                          <w:sz w:val="18"/>
+                          <w:szCs w:val="18"/>
+                        </w:rPr>
+                        <w:t>Home</w:t>
+                      </w:r>
+                    </w:p>
+                  </w:txbxContent>
+                </v:textbox>
+              </v:shape>
+            </w:pict>
+          </mc:Fallback>
+        </mc:AlternateContent>
+      </w:r>
+      <w:r>
+        <w:rPr>
+          <w:noProof/>
+        </w:rPr>
+        <mc:AlternateContent>
+          <mc:Choice Requires="wps">
+            <w:drawing>
+              <wp:anchor distT="0" distB="0" distL="114300" distR="114300" simplePos="0" relativeHeight="251667456" behindDoc="0" locked="0" layoutInCell="1" allowOverlap="1" wp14:anchorId="7F365AB7" wp14:editId="1EBB5FAE">
+                <wp:simplePos x="0" y="0"/>
+                <wp:positionH relativeFrom="rightMargin">
+                  <wp:posOffset>-304165</wp:posOffset>
+                </wp:positionH>
+                <wp:positionV relativeFrom="paragraph">
+                  <wp:posOffset>318135</wp:posOffset>
+                </wp:positionV>
+                <wp:extent cx="1039495" cy="372796"/>
+                <wp:effectExtent l="0" t="0" r="0" b="0"/>
+                <wp:wrapNone/>
+                <wp:docPr id="18" name="Text Box 18"/>
+                <wp:cNvGraphicFramePr/>
+                <a:graphic xmlns:a="http://schemas.openxmlformats.org/drawingml/2006/main">
+                  <a:graphicData uri="http://schemas.microsoft.com/office/word/2010/wordprocessingShape">
+                    <wps:wsp>
+                      <wps:cNvSpPr txBox="1"/>
+                      <wps:spPr>
+                        <a:xfrm>
+                          <a:off x="0" y="0"/>
+                          <a:ext cx="1039495" cy="372796"/>
                         </a:xfrm>
                         <a:prstGeom prst="rect">
                           <a:avLst/>
@@ -162,12 +389,140 @@
                             <w:pPr>
                               <w:spacing w:line="240" w:lineRule="auto"/>
                               <w:rPr>
-                                <w:sz w:val="16"/>
+                                <w:rFonts w:ascii="Arial" w:hAnsi="Arial" w:cs="Arial"/>
+                                <w:sz w:val="18"/>
+                                <w:szCs w:val="18"/>
                               </w:rPr>
                             </w:pPr>
                             <w:r>
                               <w:rPr>
-                                <w:sz w:val="16"/>
+                                <w:rFonts w:ascii="Arial" w:hAnsi="Arial" w:cs="Arial"/>
+                                <w:sz w:val="18"/>
+                                <w:szCs w:val="18"/>
+                              </w:rPr>
+                              <w:t>E</w:t>
+                            </w:r>
+                            <w:r>
+                              <w:rPr>
+                                <w:rFonts w:ascii="Arial" w:hAnsi="Arial" w:cs="Arial"/>
+                                <w:sz w:val="18"/>
+                                <w:szCs w:val="18"/>
+                              </w:rPr>
+                              <w:t>stimated time of departure</w:t>
+                            </w:r>
+                          </w:p>
+                        </w:txbxContent>
+                      </wps:txbx>
+                      <wps:bodyPr rot="0" spcFirstLastPara="0" vertOverflow="overflow" horzOverflow="overflow" vert="horz" wrap="square" lIns="91440" tIns="45720" rIns="91440" bIns="45720" numCol="1" spcCol="0" rtlCol="0" fromWordArt="0" anchor="t" anchorCtr="0" forceAA="0" compatLnSpc="1">
+                        <a:prstTxWarp prst="textNoShape">
+                          <a:avLst/>
+                        </a:prstTxWarp>
+                        <a:noAutofit/>
+                      </wps:bodyPr>
+                    </wps:wsp>
+                  </a:graphicData>
+                </a:graphic>
+                <wp14:sizeRelH relativeFrom="margin">
+                  <wp14:pctWidth>0</wp14:pctWidth>
+                </wp14:sizeRelH>
+                <wp14:sizeRelV relativeFrom="margin">
+                  <wp14:pctHeight>0</wp14:pctHeight>
+                </wp14:sizeRelV>
+              </wp:anchor>
+            </w:drawing>
+          </mc:Choice>
+          <mc:Fallback>
+            <w:pict>
+              <v:shape w14:anchorId="7F365AB7" id="Text Box 18" o:spid="_x0000_s1029" type="#_x0000_t202" style="position:absolute;left:0;text-align:left;margin-left:-23.95pt;margin-top:25.05pt;width:81.85pt;height:29.35pt;z-index:251667456;visibility:visible;mso-wrap-style:square;mso-width-percent:0;mso-height-percent:0;mso-wrap-distance-left:9pt;mso-wrap-distance-top:0;mso-wrap-distance-right:9pt;mso-wrap-distance-bottom:0;mso-position-horizontal:absolute;mso-position-horizontal-relative:right-margin-area;mso-position-vertical:absolute;mso-position-vertical-relative:text;mso-width-percent:0;mso-height-percent:0;mso-width-relative:margin;mso-height-relative:margin;v-text-anchor:top" o:gfxdata="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" filled="f" stroked="f" strokeweight=".5pt">
+                <v:textbox>
+                  <w:txbxContent>
+                    <w:p>
+                      <w:pPr>
+                        <w:spacing w:line="240" w:lineRule="auto"/>
+                        <w:rPr>
+                          <w:rFonts w:ascii="Arial" w:hAnsi="Arial" w:cs="Arial"/>
+                          <w:sz w:val="18"/>
+                          <w:szCs w:val="18"/>
+                        </w:rPr>
+                      </w:pPr>
+                      <w:r>
+                        <w:rPr>
+                          <w:rFonts w:ascii="Arial" w:hAnsi="Arial" w:cs="Arial"/>
+                          <w:sz w:val="18"/>
+                          <w:szCs w:val="18"/>
+                        </w:rPr>
+                        <w:t>E</w:t>
+                      </w:r>
+                      <w:r>
+                        <w:rPr>
+                          <w:rFonts w:ascii="Arial" w:hAnsi="Arial" w:cs="Arial"/>
+                          <w:sz w:val="18"/>
+                          <w:szCs w:val="18"/>
+                        </w:rPr>
+                        <w:t>stimated time of departure</w:t>
+                      </w:r>
+                    </w:p>
+                  </w:txbxContent>
+                </v:textbox>
+                <w10:wrap anchorx="margin"/>
+              </v:shape>
+            </w:pict>
+          </mc:Fallback>
+        </mc:AlternateContent>
+      </w:r>
+      <w:r>
+        <w:rPr>
+          <w:noProof/>
+        </w:rPr>
+        <mc:AlternateContent>
+          <mc:Choice Requires="wps">
+            <w:drawing>
+              <wp:anchor distT="0" distB="0" distL="114300" distR="114300" simplePos="0" relativeHeight="251672576" behindDoc="0" locked="0" layoutInCell="1" allowOverlap="1" wp14:anchorId="1DAFD758" wp14:editId="6A1227FC">
+                <wp:simplePos x="0" y="0"/>
+                <wp:positionH relativeFrom="margin">
+                  <wp:posOffset>5183657</wp:posOffset>
+                </wp:positionH>
+                <wp:positionV relativeFrom="paragraph">
+                  <wp:posOffset>1036675</wp:posOffset>
+                </wp:positionV>
+                <wp:extent cx="968470" cy="381000"/>
+                <wp:effectExtent l="0" t="0" r="0" b="0"/>
+                <wp:wrapNone/>
+                <wp:docPr id="4" name="Text Box 4"/>
+                <wp:cNvGraphicFramePr/>
+                <a:graphic xmlns:a="http://schemas.openxmlformats.org/drawingml/2006/main">
+                  <a:graphicData uri="http://schemas.microsoft.com/office/word/2010/wordprocessingShape">
+                    <wps:wsp>
+                      <wps:cNvSpPr txBox="1"/>
+                      <wps:spPr>
+                        <a:xfrm>
+                          <a:off x="0" y="0"/>
+                          <a:ext cx="968470" cy="381000"/>
+                        </a:xfrm>
+                        <a:prstGeom prst="rect">
+                          <a:avLst/>
+                        </a:prstGeom>
+                        <a:noFill/>
+                        <a:ln w="6350">
+                          <a:noFill/>
+                        </a:ln>
+                      </wps:spPr>
+                      <wps:txbx>
+                        <w:txbxContent>
+                          <w:p>
+                            <w:pPr>
+                              <w:spacing w:line="240" w:lineRule="auto"/>
+                              <w:rPr>
+                                <w:rFonts w:ascii="Arial" w:hAnsi="Arial" w:cs="Arial"/>
+                                <w:sz w:val="18"/>
+                                <w:szCs w:val="18"/>
+                              </w:rPr>
+                            </w:pPr>
+                            <w:r>
+                              <w:rPr>
+                                <w:rFonts w:ascii="Arial" w:hAnsi="Arial" w:cs="Arial"/>
+                                <w:sz w:val="18"/>
+                                <w:szCs w:val="18"/>
                               </w:rPr>
                               <w:t>Actual time of departure</w:t>
                             </w:r>
@@ -194,19 +549,23 @@
           </mc:Choice>
           <mc:Fallback>
             <w:pict>
-              <v:shape w14:anchorId="1DAFD758" id="Text Box 4" o:spid="_x0000_s1027" type="#_x0000_t202" style="position:absolute;left:0;text-align:left;margin-left:0;margin-top:66.4pt;width:68.65pt;height:30pt;z-index:251672576;visibility:visible;mso-wrap-style:square;mso-width-percent:0;mso-height-percent:0;mso-wrap-distance-left:9pt;mso-wrap-distance-top:0;mso-wrap-distance-right:9pt;mso-wrap-distance-bottom:0;mso-position-horizontal:left;mso-position-horizontal-relative:margin;mso-position-vertical:absolute;mso-position-vertical-relative:text;mso-width-percent:0;mso-height-percent:0;mso-width-relative:margin;mso-height-relative:margin;v-text-anchor:top" o:gfxdata="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" filled="f" stroked="f" strokeweight=".5pt">
+              <v:shape w14:anchorId="1DAFD758" id="Text Box 4" o:spid="_x0000_s1030" type="#_x0000_t202" style="position:absolute;left:0;text-align:left;margin-left:408.15pt;margin-top:81.65pt;width:76.25pt;height:30pt;z-index:251672576;visibility:visible;mso-wrap-style:square;mso-width-percent:0;mso-height-percent:0;mso-wrap-distance-left:9pt;mso-wrap-distance-top:0;mso-wrap-distance-right:9pt;mso-wrap-distance-bottom:0;mso-position-horizontal:absolute;mso-position-horizontal-relative:margin;mso-position-vertical:absolute;mso-position-vertical-relative:text;mso-width-percent:0;mso-height-percent:0;mso-width-relative:margin;mso-height-relative:margin;v-text-anchor:top" o:gfxdata="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" filled="f" stroked="f" strokeweight=".5pt">
                 <v:textbox>
                   <w:txbxContent>
                     <w:p>
                       <w:pPr>
                         <w:spacing w:line="240" w:lineRule="auto"/>
                         <w:rPr>
-                          <w:sz w:val="16"/>
+                          <w:rFonts w:ascii="Arial" w:hAnsi="Arial" w:cs="Arial"/>
+                          <w:sz w:val="18"/>
+                          <w:szCs w:val="18"/>
                         </w:rPr>
                       </w:pPr>
                       <w:r>
                         <w:rPr>
-                          <w:sz w:val="16"/>
+                          <w:rFonts w:ascii="Arial" w:hAnsi="Arial" w:cs="Arial"/>
+                          <w:sz w:val="18"/>
+                          <w:szCs w:val="18"/>
                         </w:rPr>
                         <w:t>Actual time of departure</w:t>
                       </w:r>
@@ -226,18 +585,18 @@
         <mc:AlternateContent>
           <mc:Choice Requires="wps">
             <w:drawing>
-              <wp:anchor distT="0" distB="0" distL="114300" distR="114300" simplePos="0" relativeHeight="251667456" behindDoc="0" locked="0" layoutInCell="1" allowOverlap="1" wp14:anchorId="7F365AB7" wp14:editId="72B0EF65">
+              <wp:anchor distT="0" distB="0" distL="114300" distR="114300" simplePos="0" relativeHeight="251663360" behindDoc="0" locked="0" layoutInCell="1" allowOverlap="1" wp14:anchorId="099D6723" wp14:editId="3DE3992A">
                 <wp:simplePos x="0" y="0"/>
-                <wp:positionH relativeFrom="margin">
-                  <wp:align>left</wp:align>
+                <wp:positionH relativeFrom="column">
+                  <wp:posOffset>5183911</wp:posOffset>
                 </wp:positionH>
                 <wp:positionV relativeFrom="paragraph">
-                  <wp:posOffset>261620</wp:posOffset>
+                  <wp:posOffset>738149</wp:posOffset>
                 </wp:positionV>
-                <wp:extent cx="919163" cy="357187"/>
-                <wp:effectExtent l="0" t="0" r="0" b="5080"/>
+                <wp:extent cx="1186587" cy="241401"/>
+                <wp:effectExtent l="0" t="0" r="0" b="6350"/>
                 <wp:wrapNone/>
-                <wp:docPr id="18" name="Text Box 18"/>
+                <wp:docPr id="9" name="Text Box 9"/>
                 <wp:cNvGraphicFramePr/>
                 <a:graphic xmlns:a="http://schemas.openxmlformats.org/drawingml/2006/main">
                   <a:graphicData uri="http://schemas.microsoft.com/office/word/2010/wordprocessingShape">
@@ -246,7 +605,7 @@
                       <wps:spPr>
                         <a:xfrm>
                           <a:off x="0" y="0"/>
-                          <a:ext cx="919163" cy="357187"/>
+                          <a:ext cx="1186587" cy="241401"/>
                         </a:xfrm>
                         <a:prstGeom prst="rect">
                           <a:avLst/>
@@ -260,22 +619,19 @@
                         <w:txbxContent>
                           <w:p>
                             <w:pPr>
-                              <w:spacing w:line="240" w:lineRule="auto"/>
                               <w:rPr>
-                                <w:sz w:val="16"/>
+                                <w:rFonts w:ascii="Arial" w:hAnsi="Arial" w:cs="Arial"/>
+                                <w:sz w:val="18"/>
+                                <w:szCs w:val="18"/>
                               </w:rPr>
                             </w:pPr>
                             <w:r>
                               <w:rPr>
-                                <w:sz w:val="16"/>
+                                <w:rFonts w:ascii="Arial" w:hAnsi="Arial" w:cs="Arial"/>
+                                <w:sz w:val="18"/>
+                                <w:szCs w:val="18"/>
                               </w:rPr>
-                              <w:t>E</w:t>
-                            </w:r>
-                            <w:r>
-                              <w:rPr>
-                                <w:sz w:val="16"/>
-                              </w:rPr>
-                              <w:t>stimated time of departure</w:t>
+                              <w:t>Reclaimed delay</w:t>
                             </w:r>
                           </w:p>
                         </w:txbxContent>
@@ -300,32 +656,28 @@
           </mc:Choice>
           <mc:Fallback>
             <w:pict>
-              <v:shape w14:anchorId="7F365AB7" id="Text Box 18" o:spid="_x0000_s1028" type="#_x0000_t202" style="position:absolute;left:0;text-align:left;margin-left:0;margin-top:20.6pt;width:72.4pt;height:28.1pt;z-index:251667456;visibility:visible;mso-wrap-style:square;mso-width-percent:0;mso-height-percent:0;mso-wrap-distance-left:9pt;mso-wrap-distance-top:0;mso-wrap-distance-right:9pt;mso-wrap-distance-bottom:0;mso-position-horizontal:left;mso-position-horizontal-relative:margin;mso-position-vertical:absolute;mso-position-vertical-relative:text;mso-width-percent:0;mso-height-percent:0;mso-width-relative:margin;mso-height-relative:margin;v-text-anchor:top" o:gfxdata="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" filled="f" stroked="f" strokeweight=".5pt">
+              <v:shape w14:anchorId="099D6723" id="Text Box 9" o:spid="_x0000_s1031" type="#_x0000_t202" style="position:absolute;left:0;text-align:left;margin-left:408.2pt;margin-top:58.1pt;width:93.45pt;height:19pt;z-index:251663360;visibility:visible;mso-wrap-style:square;mso-width-percent:0;mso-height-percent:0;mso-wrap-distance-left:9pt;mso-wrap-distance-top:0;mso-wrap-distance-right:9pt;mso-wrap-distance-bottom:0;mso-position-horizontal:absolute;mso-position-horizontal-relative:text;mso-position-vertical:absolute;mso-position-vertical-relative:text;mso-width-percent:0;mso-height-percent:0;mso-width-relative:margin;mso-height-relative:margin;v-text-anchor:top" o:gfxdata="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" filled="f" stroked="f" strokeweight=".5pt">
                 <v:textbox>
                   <w:txbxContent>
                     <w:p>
                       <w:pPr>
-                        <w:spacing w:line="240" w:lineRule="auto"/>
                         <w:rPr>
-                          <w:sz w:val="16"/>
+                          <w:rFonts w:ascii="Arial" w:hAnsi="Arial" w:cs="Arial"/>
+                          <w:sz w:val="18"/>
+                          <w:szCs w:val="18"/>
                         </w:rPr>
                       </w:pPr>
                       <w:r>
                         <w:rPr>
-                          <w:sz w:val="16"/>
+                          <w:rFonts w:ascii="Arial" w:hAnsi="Arial" w:cs="Arial"/>
+                          <w:sz w:val="18"/>
+                          <w:szCs w:val="18"/>
                         </w:rPr>
-                        <w:t>E</w:t>
-                      </w:r>
-                      <w:r>
-                        <w:rPr>
-                          <w:sz w:val="16"/>
-                        </w:rPr>
-                        <w:t>stimated time of departure</w:t>
+                        <w:t>Reclaimed delay</w:t>
                       </w:r>
                     </w:p>
                   </w:txbxContent>
                 </v:textbox>
-                <w10:wrap anchorx="margin"/>
               </v:shape>
             </w:pict>
           </mc:Fallback>
@@ -338,18 +690,288 @@
         <mc:AlternateContent>
           <mc:Choice Requires="wps">
             <w:drawing>
-              <wp:anchor distT="0" distB="0" distL="114300" distR="114300" simplePos="0" relativeHeight="251670528" behindDoc="0" locked="0" layoutInCell="1" allowOverlap="1" wp14:anchorId="7E378D0E" wp14:editId="1AB381CF">
+              <wp:anchor distT="0" distB="0" distL="114300" distR="114300" simplePos="0" relativeHeight="251677696" behindDoc="0" locked="0" layoutInCell="1" allowOverlap="1" wp14:anchorId="36ACE0E3" wp14:editId="486D786F">
                 <wp:simplePos x="0" y="0"/>
                 <wp:positionH relativeFrom="column">
-                  <wp:posOffset>1344881</wp:posOffset>
+                  <wp:posOffset>4972507</wp:posOffset>
                 </wp:positionH>
                 <wp:positionV relativeFrom="paragraph">
-                  <wp:posOffset>3021528</wp:posOffset>
+                  <wp:posOffset>518922</wp:posOffset>
                 </wp:positionV>
-                <wp:extent cx="1395350" cy="233680"/>
+                <wp:extent cx="212319" cy="680314"/>
+                <wp:effectExtent l="0" t="0" r="35560" b="24765"/>
+                <wp:wrapNone/>
+                <wp:docPr id="8" name="Right Brace 8"/>
+                <wp:cNvGraphicFramePr/>
+                <a:graphic xmlns:a="http://schemas.openxmlformats.org/drawingml/2006/main">
+                  <a:graphicData uri="http://schemas.microsoft.com/office/word/2010/wordprocessingShape">
+                    <wps:wsp>
+                      <wps:cNvSpPr/>
+                      <wps:spPr>
+                        <a:xfrm>
+                          <a:off x="0" y="0"/>
+                          <a:ext cx="212319" cy="680314"/>
+                        </a:xfrm>
+                        <a:prstGeom prst="rightBrace">
+                          <a:avLst>
+                            <a:gd name="adj1" fmla="val 8333"/>
+                            <a:gd name="adj2" fmla="val 49570"/>
+                          </a:avLst>
+                        </a:prstGeom>
+                        <a:ln w="9525">
+                          <a:solidFill>
+                            <a:schemeClr val="tx1"/>
+                          </a:solidFill>
+                        </a:ln>
+                      </wps:spPr>
+                      <wps:style>
+                        <a:lnRef idx="1">
+                          <a:schemeClr val="accent1"/>
+                        </a:lnRef>
+                        <a:fillRef idx="0">
+                          <a:schemeClr val="accent1"/>
+                        </a:fillRef>
+                        <a:effectRef idx="0">
+                          <a:schemeClr val="accent1"/>
+                        </a:effectRef>
+                        <a:fontRef idx="minor">
+                          <a:schemeClr val="tx1"/>
+                        </a:fontRef>
+                      </wps:style>
+                      <wps:bodyPr rot="0" spcFirstLastPara="0" vertOverflow="overflow" horzOverflow="overflow" vert="horz" wrap="square" lIns="91440" tIns="45720" rIns="91440" bIns="45720" numCol="1" spcCol="0" rtlCol="0" fromWordArt="0" anchor="ctr" anchorCtr="0" forceAA="0" compatLnSpc="1">
+                        <a:prstTxWarp prst="textNoShape">
+                          <a:avLst/>
+                        </a:prstTxWarp>
+                        <a:noAutofit/>
+                      </wps:bodyPr>
+                    </wps:wsp>
+                  </a:graphicData>
+                </a:graphic>
+                <wp14:sizeRelH relativeFrom="margin">
+                  <wp14:pctWidth>0</wp14:pctWidth>
+                </wp14:sizeRelH>
+                <wp14:sizeRelV relativeFrom="margin">
+                  <wp14:pctHeight>0</wp14:pctHeight>
+                </wp14:sizeRelV>
+              </wp:anchor>
+            </w:drawing>
+          </mc:Choice>
+          <mc:Fallback>
+            <w:pict>
+              <v:shapetype w14:anchorId="4DC22C9C" id="_x0000_t88" coordsize="21600,21600" o:spt="88" adj="1800,10800" path="m,qx10800@0l10800@2qy21600@11,10800@3l10800@1qy,21600e" filled="f">
+                <v:formulas>
+                  <v:f eqn="val #0"/>
+                  <v:f eqn="sum 21600 0 #0"/>
+                  <v:f eqn="sum #1 0 #0"/>
+                  <v:f eqn="sum #1 #0 0"/>
+                  <v:f eqn="prod #0 9598 32768"/>
+                  <v:f eqn="sum 21600 0 @4"/>
+                  <v:f eqn="sum 21600 0 #1"/>
+                  <v:f eqn="min #1 @6"/>
+                  <v:f eqn="prod @7 1 2"/>
+                  <v:f eqn="prod #0 2 1"/>
+                  <v:f eqn="sum 21600 0 @9"/>
+                  <v:f eqn="val #1"/>
+                </v:formulas>
+                <v:path arrowok="t" o:connecttype="custom" o:connectlocs="0,0;21600,@11;0,21600" textboxrect="0,@4,7637,@5"/>
+                <v:handles>
+                  <v:h position="center,#0" yrange="0,@8"/>
+                  <v:h position="bottomRight,#1" yrange="@9,@10"/>
+                </v:handles>
+              </v:shapetype>
+              <v:shape id="Right Brace 8" o:spid="_x0000_s1026" type="#_x0000_t88" style="position:absolute;margin-left:391.55pt;margin-top:40.85pt;width:16.7pt;height:53.55pt;z-index:251677696;visibility:visible;mso-wrap-style:square;mso-width-percent:0;mso-height-percent:0;mso-wrap-distance-left:9pt;mso-wrap-distance-top:0;mso-wrap-distance-right:9pt;mso-wrap-distance-bottom:0;mso-position-horizontal:absolute;mso-position-horizontal-relative:text;mso-position-vertical:absolute;mso-position-vertical-relative:text;mso-width-percent:0;mso-height-percent:0;mso-width-relative:margin;mso-height-relative:margin;v-text-anchor:middle" o:gfxdata="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" adj="562,10707" strokecolor="black [3213]">
+                <v:stroke joinstyle="miter"/>
+              </v:shape>
+            </w:pict>
+          </mc:Fallback>
+        </mc:AlternateContent>
+      </w:r>
+      <w:r>
+        <w:rPr>
+          <w:noProof/>
+        </w:rPr>
+        <mc:AlternateContent>
+          <mc:Choice Requires="wps">
+            <w:drawing>
+              <wp:anchor distT="0" distB="0" distL="114300" distR="114300" simplePos="0" relativeHeight="251675648" behindDoc="0" locked="0" layoutInCell="1" allowOverlap="1" wp14:anchorId="28AC54DB" wp14:editId="08EE3933">
+                <wp:simplePos x="0" y="0"/>
+                <wp:positionH relativeFrom="column">
+                  <wp:posOffset>4843551</wp:posOffset>
+                </wp:positionH>
+                <wp:positionV relativeFrom="paragraph">
+                  <wp:posOffset>1072236</wp:posOffset>
+                </wp:positionV>
+                <wp:extent cx="245110" cy="245110"/>
+                <wp:effectExtent l="0" t="0" r="2540" b="2540"/>
+                <wp:wrapNone/>
+                <wp:docPr id="11" name="Multiplication Sign 11"/>
+                <wp:cNvGraphicFramePr/>
+                <a:graphic xmlns:a="http://schemas.openxmlformats.org/drawingml/2006/main">
+                  <a:graphicData uri="http://schemas.microsoft.com/office/word/2010/wordprocessingShape">
+                    <wps:wsp>
+                      <wps:cNvSpPr/>
+                      <wps:spPr>
+                        <a:xfrm>
+                          <a:off x="0" y="0"/>
+                          <a:ext cx="245110" cy="245110"/>
+                        </a:xfrm>
+                        <a:prstGeom prst="mathMultiply">
+                          <a:avLst/>
+                        </a:prstGeom>
+                      </wps:spPr>
+                      <wps:style>
+                        <a:lnRef idx="2">
+                          <a:schemeClr val="accent2">
+                            <a:shade val="50000"/>
+                          </a:schemeClr>
+                        </a:lnRef>
+                        <a:fillRef idx="1">
+                          <a:schemeClr val="accent2"/>
+                        </a:fillRef>
+                        <a:effectRef idx="0">
+                          <a:schemeClr val="accent2"/>
+                        </a:effectRef>
+                        <a:fontRef idx="minor">
+                          <a:schemeClr val="lt1"/>
+                        </a:fontRef>
+                      </wps:style>
+                      <wps:bodyPr rot="0" spcFirstLastPara="0" vertOverflow="overflow" horzOverflow="overflow" vert="horz" wrap="square" lIns="91440" tIns="45720" rIns="91440" bIns="45720" numCol="1" spcCol="0" rtlCol="0" fromWordArt="0" anchor="ctr" anchorCtr="0" forceAA="0" compatLnSpc="1">
+                        <a:prstTxWarp prst="textNoShape">
+                          <a:avLst/>
+                        </a:prstTxWarp>
+                        <a:noAutofit/>
+                      </wps:bodyPr>
+                    </wps:wsp>
+                  </a:graphicData>
+                </a:graphic>
+              </wp:anchor>
+            </w:drawing>
+          </mc:Choice>
+          <mc:Fallback>
+            <w:pict>
+              <v:shape w14:anchorId="11AC6261" id="Multiplication Sign 11" o:spid="_x0000_s1026" style="position:absolute;margin-left:381.4pt;margin-top:84.45pt;width:19.3pt;height:19.3pt;z-index:251675648;visibility:visible;mso-wrap-style:square;mso-wrap-distance-left:9pt;mso-wrap-distance-top:0;mso-wrap-distance-right:9pt;mso-wrap-distance-bottom:0;mso-position-horizontal:absolute;mso-position-horizontal-relative:text;mso-position-vertical:absolute;mso-position-vertical-relative:text;v-text-anchor:middle" coordsize="245110,245110" o:gfxdata="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" path="m38487,79252l79252,38487r43303,43303l165858,38487r40765,40765l163320,122555r43303,43303l165858,206623,122555,163320,79252,206623,38487,165858,81790,122555,38487,79252xe" fillcolor="#ed7d31 [3205]" strokecolor="#823b0b [1605]" strokeweight="1pt">
+                <v:stroke joinstyle="miter"/>
+                <v:path arrowok="t" o:connecttype="custom" o:connectlocs="38487,79252;79252,38487;122555,81790;165858,38487;206623,79252;163320,122555;206623,165858;165858,206623;122555,163320;79252,206623;38487,165858;81790,122555;38487,79252" o:connectangles="0,0,0,0,0,0,0,0,0,0,0,0,0"/>
+              </v:shape>
+            </w:pict>
+          </mc:Fallback>
+        </mc:AlternateContent>
+      </w:r>
+      <w:r>
+        <w:rPr>
+          <w:noProof/>
+        </w:rPr>
+        <mc:AlternateContent>
+          <mc:Choice Requires="wps">
+            <w:drawing>
+              <wp:anchor distT="0" distB="0" distL="114300" distR="114300" simplePos="0" relativeHeight="251676672" behindDoc="0" locked="0" layoutInCell="1" allowOverlap="1" wp14:anchorId="7D1E630C" wp14:editId="51CDD67E">
+                <wp:simplePos x="0" y="0"/>
+                <wp:positionH relativeFrom="column">
+                  <wp:posOffset>4882921</wp:posOffset>
+                </wp:positionH>
+                <wp:positionV relativeFrom="paragraph">
+                  <wp:posOffset>429438</wp:posOffset>
+                </wp:positionV>
+                <wp:extent cx="160020" cy="160020"/>
+                <wp:effectExtent l="19050" t="38100" r="30480" b="30480"/>
+                <wp:wrapNone/>
+                <wp:docPr id="10" name="Star: 5 Points 10"/>
+                <wp:cNvGraphicFramePr/>
+                <a:graphic xmlns:a="http://schemas.openxmlformats.org/drawingml/2006/main">
+                  <a:graphicData uri="http://schemas.microsoft.com/office/word/2010/wordprocessingShape">
+                    <wps:wsp>
+                      <wps:cNvSpPr/>
+                      <wps:spPr>
+                        <a:xfrm>
+                          <a:off x="0" y="0"/>
+                          <a:ext cx="160020" cy="160020"/>
+                        </a:xfrm>
+                        <a:prstGeom prst="star5">
+                          <a:avLst/>
+                        </a:prstGeom>
+                      </wps:spPr>
+                      <wps:style>
+                        <a:lnRef idx="2">
+                          <a:schemeClr val="accent1">
+                            <a:shade val="50000"/>
+                          </a:schemeClr>
+                        </a:lnRef>
+                        <a:fillRef idx="1">
+                          <a:schemeClr val="accent1"/>
+                        </a:fillRef>
+                        <a:effectRef idx="0">
+                          <a:schemeClr val="accent1"/>
+                        </a:effectRef>
+                        <a:fontRef idx="minor">
+                          <a:schemeClr val="lt1"/>
+                        </a:fontRef>
+                      </wps:style>
+                      <wps:txbx>
+                        <w:txbxContent>
+                          <w:p>
+                            <w:pPr>
+                              <w:jc w:val="center"/>
+                            </w:pPr>
+                            <w:r>
+                              <w:t>v</w:t>
+                            </w:r>
+                          </w:p>
+                        </w:txbxContent>
+                      </wps:txbx>
+                      <wps:bodyPr rot="0" spcFirstLastPara="0" vertOverflow="overflow" horzOverflow="overflow" vert="horz" wrap="square" lIns="91440" tIns="45720" rIns="91440" bIns="45720" numCol="1" spcCol="0" rtlCol="0" fromWordArt="0" anchor="ctr" anchorCtr="0" forceAA="0" compatLnSpc="1">
+                        <a:prstTxWarp prst="textNoShape">
+                          <a:avLst/>
+                        </a:prstTxWarp>
+                        <a:noAutofit/>
+                      </wps:bodyPr>
+                    </wps:wsp>
+                  </a:graphicData>
+                </a:graphic>
+              </wp:anchor>
+            </w:drawing>
+          </mc:Choice>
+          <mc:Fallback>
+            <w:pict>
+              <v:shape w14:anchorId="7D1E630C" id="Star: 5 Points 10" o:spid="_x0000_s1032" style="position:absolute;left:0;text-align:left;margin-left:384.5pt;margin-top:33.8pt;width:12.6pt;height:12.6pt;z-index:251676672;visibility:visible;mso-wrap-style:square;mso-wrap-distance-left:9pt;mso-wrap-distance-top:0;mso-wrap-distance-right:9pt;mso-wrap-distance-bottom:0;mso-position-horizontal:absolute;mso-position-horizontal-relative:text;mso-position-vertical:absolute;mso-position-vertical-relative:text;v-text-anchor:middle" coordsize="160020,160020" o:spt="100" o:gfxdata="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" adj="-11796480,,5400" path="m,61122r61123,l80010,,98897,61122r61123,l110571,98897r18888,61123l80010,122244,30561,160020,49449,98897,,61122xe" fillcolor="#4472c4 [3204]" strokecolor="#1f3763 [1604]" strokeweight="1pt">
+                <v:stroke joinstyle="miter"/>
+                <v:formulas/>
+                <v:path arrowok="t" o:connecttype="custom" o:connectlocs="0,61122;61123,61122;80010,0;98897,61122;160020,61122;110571,98897;129459,160020;80010,122244;30561,160020;49449,98897;0,61122" o:connectangles="0,0,0,0,0,0,0,0,0,0,0" textboxrect="0,0,160020,160020"/>
+                <v:textbox>
+                  <w:txbxContent>
+                    <w:p>
+                      <w:pPr>
+                        <w:jc w:val="center"/>
+                      </w:pPr>
+                      <w:r>
+                        <w:t>v</w:t>
+                      </w:r>
+                    </w:p>
+                  </w:txbxContent>
+                </v:textbox>
+              </v:shape>
+            </w:pict>
+          </mc:Fallback>
+        </mc:AlternateContent>
+      </w:r>
+      <w:r>
+        <w:rPr>
+          <w:noProof/>
+        </w:rPr>
+        <mc:AlternateContent>
+          <mc:Choice Requires="wps">
+            <w:drawing>
+              <wp:anchor distT="0" distB="0" distL="114300" distR="114300" simplePos="0" relativeHeight="251671552" behindDoc="0" locked="0" layoutInCell="1" allowOverlap="1" wp14:anchorId="732CB157" wp14:editId="55DA5F6E">
+                <wp:simplePos x="0" y="0"/>
+                <wp:positionH relativeFrom="column">
+                  <wp:posOffset>3831336</wp:posOffset>
+                </wp:positionH>
+                <wp:positionV relativeFrom="paragraph">
+                  <wp:posOffset>3013405</wp:posOffset>
+                </wp:positionV>
+                <wp:extent cx="1185062" cy="233680"/>
                 <wp:effectExtent l="0" t="0" r="0" b="0"/>
                 <wp:wrapNone/>
-                <wp:docPr id="22" name="Text Box 22"/>
+                <wp:docPr id="23" name="Text Box 23"/>
                 <wp:cNvGraphicFramePr/>
                 <a:graphic xmlns:a="http://schemas.openxmlformats.org/drawingml/2006/main">
                   <a:graphicData uri="http://schemas.microsoft.com/office/word/2010/wordprocessingShape">
@@ -358,7 +980,7 @@
                       <wps:spPr>
                         <a:xfrm>
                           <a:off x="0" y="0"/>
-                          <a:ext cx="1395350" cy="233680"/>
+                          <a:ext cx="1185062" cy="233680"/>
                         </a:xfrm>
                         <a:prstGeom prst="rect">
                           <a:avLst/>
@@ -373,12 +995,119 @@
                           <w:p>
                             <w:pPr>
                               <w:rPr>
+                                <w:rFonts w:ascii="Arial" w:hAnsi="Arial" w:cs="Arial"/>
                                 <w:color w:val="595959" w:themeColor="text1" w:themeTint="A6"/>
                                 <w:sz w:val="18"/>
                               </w:rPr>
                             </w:pPr>
                             <w:r>
                               <w:rPr>
+                                <w:rFonts w:ascii="Arial" w:hAnsi="Arial" w:cs="Arial"/>
+                                <w:color w:val="595959" w:themeColor="text1" w:themeTint="A6"/>
+                                <w:sz w:val="18"/>
+                              </w:rPr>
+                              <w:t>Desynchronization</w:t>
+                            </w:r>
+                          </w:p>
+                        </w:txbxContent>
+                      </wps:txbx>
+                      <wps:bodyPr rot="0" spcFirstLastPara="0" vertOverflow="overflow" horzOverflow="overflow" vert="horz" wrap="square" lIns="91440" tIns="45720" rIns="91440" bIns="45720" numCol="1" spcCol="0" rtlCol="0" fromWordArt="0" anchor="t" anchorCtr="0" forceAA="0" compatLnSpc="1">
+                        <a:prstTxWarp prst="textNoShape">
+                          <a:avLst/>
+                        </a:prstTxWarp>
+                        <a:noAutofit/>
+                      </wps:bodyPr>
+                    </wps:wsp>
+                  </a:graphicData>
+                </a:graphic>
+                <wp14:sizeRelH relativeFrom="margin">
+                  <wp14:pctWidth>0</wp14:pctWidth>
+                </wp14:sizeRelH>
+                <wp14:sizeRelV relativeFrom="margin">
+                  <wp14:pctHeight>0</wp14:pctHeight>
+                </wp14:sizeRelV>
+              </wp:anchor>
+            </w:drawing>
+          </mc:Choice>
+          <mc:Fallback>
+            <w:pict>
+              <v:shape w14:anchorId="732CB157" id="Text Box 23" o:spid="_x0000_s1033" type="#_x0000_t202" style="position:absolute;left:0;text-align:left;margin-left:301.7pt;margin-top:237.3pt;width:93.3pt;height:18.4pt;z-index:251671552;visibility:visible;mso-wrap-style:square;mso-width-percent:0;mso-height-percent:0;mso-wrap-distance-left:9pt;mso-wrap-distance-top:0;mso-wrap-distance-right:9pt;mso-wrap-distance-bottom:0;mso-position-horizontal:absolute;mso-position-horizontal-relative:text;mso-position-vertical:absolute;mso-position-vertical-relative:text;mso-width-percent:0;mso-height-percent:0;mso-width-relative:margin;mso-height-relative:margin;v-text-anchor:top" o:gfxdata="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" filled="f" stroked="f" strokeweight=".5pt">
+                <v:textbox>
+                  <w:txbxContent>
+                    <w:p>
+                      <w:pPr>
+                        <w:rPr>
+                          <w:rFonts w:ascii="Arial" w:hAnsi="Arial" w:cs="Arial"/>
+                          <w:color w:val="595959" w:themeColor="text1" w:themeTint="A6"/>
+                          <w:sz w:val="18"/>
+                        </w:rPr>
+                      </w:pPr>
+                      <w:r>
+                        <w:rPr>
+                          <w:rFonts w:ascii="Arial" w:hAnsi="Arial" w:cs="Arial"/>
+                          <w:color w:val="595959" w:themeColor="text1" w:themeTint="A6"/>
+                          <w:sz w:val="18"/>
+                        </w:rPr>
+                        <w:t>Desynchronization</w:t>
+                      </w:r>
+                    </w:p>
+                  </w:txbxContent>
+                </v:textbox>
+              </v:shape>
+            </w:pict>
+          </mc:Fallback>
+        </mc:AlternateContent>
+      </w:r>
+      <w:r>
+        <w:rPr>
+          <w:noProof/>
+        </w:rPr>
+        <mc:AlternateContent>
+          <mc:Choice Requires="wps">
+            <w:drawing>
+              <wp:anchor distT="0" distB="0" distL="114300" distR="114300" simplePos="0" relativeHeight="251670528" behindDoc="0" locked="0" layoutInCell="1" allowOverlap="1" wp14:anchorId="7E378D0E" wp14:editId="460DBC9A">
+                <wp:simplePos x="0" y="0"/>
+                <wp:positionH relativeFrom="column">
+                  <wp:posOffset>1344168</wp:posOffset>
+                </wp:positionH>
+                <wp:positionV relativeFrom="paragraph">
+                  <wp:posOffset>3020720</wp:posOffset>
+                </wp:positionV>
+                <wp:extent cx="1550822" cy="233680"/>
+                <wp:effectExtent l="0" t="0" r="0" b="0"/>
+                <wp:wrapNone/>
+                <wp:docPr id="22" name="Text Box 22"/>
+                <wp:cNvGraphicFramePr/>
+                <a:graphic xmlns:a="http://schemas.openxmlformats.org/drawingml/2006/main">
+                  <a:graphicData uri="http://schemas.microsoft.com/office/word/2010/wordprocessingShape">
+                    <wps:wsp>
+                      <wps:cNvSpPr txBox="1"/>
+                      <wps:spPr>
+                        <a:xfrm>
+                          <a:off x="0" y="0"/>
+                          <a:ext cx="1550822" cy="233680"/>
+                        </a:xfrm>
+                        <a:prstGeom prst="rect">
+                          <a:avLst/>
+                        </a:prstGeom>
+                        <a:noFill/>
+                        <a:ln w="6350">
+                          <a:noFill/>
+                        </a:ln>
+                      </wps:spPr>
+                      <wps:txbx>
+                        <w:txbxContent>
+                          <w:p>
+                            <w:pPr>
+                              <w:rPr>
+                                <w:rFonts w:ascii="Arial" w:hAnsi="Arial" w:cs="Arial"/>
+                                <w:color w:val="595959" w:themeColor="text1" w:themeTint="A6"/>
+                                <w:sz w:val="18"/>
+                              </w:rPr>
+                            </w:pPr>
+                            <w:r>
+                              <w:rPr>
+                                <w:rFonts w:ascii="Arial" w:hAnsi="Arial" w:cs="Arial"/>
                                 <w:color w:val="595959" w:themeColor="text1" w:themeTint="A6"/>
                                 <w:sz w:val="18"/>
                               </w:rPr>
@@ -386,6 +1115,7 @@
                             </w:r>
                             <w:r>
                               <w:rPr>
+                                <w:rFonts w:ascii="Arial" w:hAnsi="Arial" w:cs="Arial"/>
                                 <w:color w:val="595959" w:themeColor="text1" w:themeTint="A6"/>
                                 <w:sz w:val="18"/>
                               </w:rPr>
@@ -412,24 +1142,22 @@
               </wp:anchor>
             </w:drawing>
           </mc:Choice>
-          <mc:Fallback xmlns:cx2="http://schemas.microsoft.com/office/drawing/2015/10/21/chartex" xmlns:cx3="http://schemas.microsoft.com/office/drawing/2016/5/9/chartex" xmlns:cx4="http://schemas.microsoft.com/office/drawing/2016/5/10/chartex" xmlns:cx5="http://schemas.microsoft.com/office/drawing/2016/5/11/chartex" xmlns:cx6="http://schemas.microsoft.com/office/drawing/2016/5/12/chartex" xmlns:cx7="http://schemas.microsoft.com/office/drawing/2016/5/13/chartex" xmlns:cx8="http://schemas.microsoft.com/office/drawing/2016/5/14/chartex" xmlns:aink="http://schemas.microsoft.com/office/drawing/2016/ink" xmlns:am3d="http://schemas.microsoft.com/office/drawing/2017/model3d" xmlns:w16cid="http://schemas.microsoft.com/office/word/2016/wordml/cid">
+          <mc:Fallback>
             <w:pict>
-              <v:shapetype w14:anchorId="7E378D0E" id="_x0000_t202" coordsize="21600,21600" o:spt="202" path="m,l,21600r21600,l21600,xe">
-                <v:stroke joinstyle="miter"/>
-                <v:path gradientshapeok="t" o:connecttype="rect"/>
-              </v:shapetype>
-              <v:shape id="Text Box 22" o:spid="_x0000_s1026" type="#_x0000_t202" style="position:absolute;left:0;text-align:left;margin-left:105.9pt;margin-top:237.9pt;width:109.85pt;height:18.4pt;z-index:251670528;visibility:visible;mso-wrap-style:square;mso-width-percent:0;mso-height-percent:0;mso-wrap-distance-left:9pt;mso-wrap-distance-top:0;mso-wrap-distance-right:9pt;mso-wrap-distance-bottom:0;mso-position-horizontal:absolute;mso-position-horizontal-relative:text;mso-position-vertical:absolute;mso-position-vertical-relative:text;mso-width-percent:0;mso-height-percent:0;mso-width-relative:margin;mso-height-relative:margin;v-text-anchor:top" o:gfxdata="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" filled="f" stroked="f" strokeweight=".5pt">
+              <v:shape w14:anchorId="7E378D0E" id="Text Box 22" o:spid="_x0000_s1034" type="#_x0000_t202" style="position:absolute;left:0;text-align:left;margin-left:105.85pt;margin-top:237.85pt;width:122.1pt;height:18.4pt;z-index:251670528;visibility:visible;mso-wrap-style:square;mso-width-percent:0;mso-height-percent:0;mso-wrap-distance-left:9pt;mso-wrap-distance-top:0;mso-wrap-distance-right:9pt;mso-wrap-distance-bottom:0;mso-position-horizontal:absolute;mso-position-horizontal-relative:text;mso-position-vertical:absolute;mso-position-vertical-relative:text;mso-width-percent:0;mso-height-percent:0;mso-width-relative:margin;mso-height-relative:margin;v-text-anchor:top" o:gfxdata="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" filled="f" stroked="f" strokeweight=".5pt">
                 <v:textbox>
                   <w:txbxContent>
                     <w:p>
                       <w:pPr>
                         <w:rPr>
+                          <w:rFonts w:ascii="Arial" w:hAnsi="Arial" w:cs="Arial"/>
                           <w:color w:val="595959" w:themeColor="text1" w:themeTint="A6"/>
                           <w:sz w:val="18"/>
                         </w:rPr>
                       </w:pPr>
                       <w:r>
                         <w:rPr>
+                          <w:rFonts w:ascii="Arial" w:hAnsi="Arial" w:cs="Arial"/>
                           <w:color w:val="595959" w:themeColor="text1" w:themeTint="A6"/>
                           <w:sz w:val="18"/>
                         </w:rPr>
@@ -437,6 +1165,7 @@
                       </w:r>
                       <w:r>
                         <w:rPr>
+                          <w:rFonts w:ascii="Arial" w:hAnsi="Arial" w:cs="Arial"/>
                           <w:color w:val="595959" w:themeColor="text1" w:themeTint="A6"/>
                           <w:sz w:val="18"/>
                         </w:rPr>
@@ -457,7 +1186,7 @@
         <mc:AlternateContent>
           <mc:Choice Requires="wps">
             <w:drawing>
-              <wp:anchor distT="0" distB="0" distL="114300" distR="114300" simplePos="0" relativeHeight="251669504" behindDoc="0" locked="0" layoutInCell="1" allowOverlap="1" wp14:anchorId="49A1B8A4" wp14:editId="1F9B5847">
+              <wp:anchor distT="0" distB="0" distL="114300" distR="114300" simplePos="0" relativeHeight="251669504" behindDoc="0" locked="0" layoutInCell="1" allowOverlap="1" wp14:anchorId="49A1B8A4" wp14:editId="6DAB3D00">
                 <wp:simplePos x="0" y="0"/>
                 <wp:positionH relativeFrom="column">
                   <wp:posOffset>3630295</wp:posOffset>
@@ -511,9 +1240,9 @@
               </wp:anchor>
             </w:drawing>
           </mc:Choice>
-          <mc:Fallback xmlns:cx2="http://schemas.microsoft.com/office/drawing/2015/10/21/chartex" xmlns:cx3="http://schemas.microsoft.com/office/drawing/2016/5/9/chartex" xmlns:cx4="http://schemas.microsoft.com/office/drawing/2016/5/10/chartex" xmlns:cx5="http://schemas.microsoft.com/office/drawing/2016/5/11/chartex" xmlns:cx6="http://schemas.microsoft.com/office/drawing/2016/5/12/chartex" xmlns:cx7="http://schemas.microsoft.com/office/drawing/2016/5/13/chartex" xmlns:cx8="http://schemas.microsoft.com/office/drawing/2016/5/14/chartex" xmlns:aink="http://schemas.microsoft.com/office/drawing/2016/ink" xmlns:am3d="http://schemas.microsoft.com/office/drawing/2017/model3d" xmlns:w16cid="http://schemas.microsoft.com/office/word/2016/wordml/cid">
+          <mc:Fallback>
             <w:pict>
-              <v:shape w14:anchorId="5FAA8B8B" id="Multiplication Sign 21" o:spid="_x0000_s1026" style="position:absolute;margin-left:285.85pt;margin-top:237.55pt;width:19.3pt;height:19.3pt;z-index:251669504;visibility:visible;mso-wrap-style:square;mso-wrap-distance-left:9pt;mso-wrap-distance-top:0;mso-wrap-distance-right:9pt;mso-wrap-distance-bottom:0;mso-position-horizontal:absolute;mso-position-horizontal-relative:text;mso-position-vertical:absolute;mso-position-vertical-relative:text;v-text-anchor:middle" coordsize="245110,245110" o:gfxdata="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" path="m38487,79252l79252,38487r43303,43303l165858,38487r40765,40765l163320,122555r43303,43303l165858,206623,122555,163320,79252,206623,38487,165858,81790,122555,38487,79252xe" fillcolor="#ed7d31 [3205]" strokecolor="#823b0b [1605]" strokeweight="1pt">
+              <v:shape w14:anchorId="49E4C22B" id="Multiplication Sign 21" o:spid="_x0000_s1026" style="position:absolute;margin-left:285.85pt;margin-top:237.55pt;width:19.3pt;height:19.3pt;z-index:251669504;visibility:visible;mso-wrap-style:square;mso-wrap-distance-left:9pt;mso-wrap-distance-top:0;mso-wrap-distance-right:9pt;mso-wrap-distance-bottom:0;mso-position-horizontal:absolute;mso-position-horizontal-relative:text;mso-position-vertical:absolute;mso-position-vertical-relative:text;v-text-anchor:middle" coordsize="245110,245110" o:gfxdata="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" path="m38487,79252l79252,38487r43303,43303l165858,38487r40765,40765l163320,122555r43303,43303l165858,206623,122555,163320,79252,206623,38487,165858,81790,122555,38487,79252xe" fillcolor="#ed7d31 [3205]" strokecolor="#823b0b [1605]" strokeweight="1pt">
                 <v:stroke joinstyle="miter"/>
                 <v:path arrowok="t" o:connecttype="custom" o:connectlocs="38487,79252;79252,38487;122555,81790;165858,38487;206623,79252;163320,122555;206623,165858;165858,206623;122555,163320;79252,206623;38487,165858;81790,122555;38487,79252" o:connectangles="0,0,0,0,0,0,0,0,0,0,0,0,0"/>
               </v:shape>
@@ -528,126 +1257,7 @@
         <mc:AlternateContent>
           <mc:Choice Requires="wps">
             <w:drawing>
-              <wp:anchor distT="0" distB="0" distL="114300" distR="114300" simplePos="0" relativeHeight="251671552" behindDoc="0" locked="0" layoutInCell="1" allowOverlap="1" wp14:anchorId="732CB157" wp14:editId="46900EFA">
-                <wp:simplePos x="0" y="0"/>
-                <wp:positionH relativeFrom="column">
-                  <wp:posOffset>3829050</wp:posOffset>
-                </wp:positionH>
-                <wp:positionV relativeFrom="paragraph">
-                  <wp:posOffset>3016250</wp:posOffset>
-                </wp:positionV>
-                <wp:extent cx="1054100" cy="233680"/>
-                <wp:effectExtent l="0" t="0" r="0" b="0"/>
-                <wp:wrapNone/>
-                <wp:docPr id="23" name="Text Box 23"/>
-                <wp:cNvGraphicFramePr/>
-                <a:graphic xmlns:a="http://schemas.openxmlformats.org/drawingml/2006/main">
-                  <a:graphicData uri="http://schemas.microsoft.com/office/word/2010/wordprocessingShape">
-                    <wps:wsp>
-                      <wps:cNvSpPr txBox="1"/>
-                      <wps:spPr>
-                        <a:xfrm>
-                          <a:off x="0" y="0"/>
-                          <a:ext cx="1054100" cy="233680"/>
-                        </a:xfrm>
-                        <a:prstGeom prst="rect">
-                          <a:avLst/>
-                        </a:prstGeom>
-                        <a:noFill/>
-                        <a:ln w="6350">
-                          <a:noFill/>
-                        </a:ln>
-                      </wps:spPr>
-                      <wps:txbx>
-                        <w:txbxContent>
-                          <w:p>
-                            <w:pPr>
-                              <w:rPr>
-                                <w:color w:val="595959" w:themeColor="text1" w:themeTint="A6"/>
-                                <w:sz w:val="18"/>
-                              </w:rPr>
-                            </w:pPr>
-                            <w:r>
-                              <w:rPr>
-                                <w:color w:val="595959" w:themeColor="text1" w:themeTint="A6"/>
-                                <w:sz w:val="18"/>
-                              </w:rPr>
-                              <w:t>Des</w:t>
-                            </w:r>
-                            <w:r>
-                              <w:rPr>
-                                <w:color w:val="595959" w:themeColor="text1" w:themeTint="A6"/>
-                                <w:sz w:val="18"/>
-                              </w:rPr>
-                              <w:t>ynchronization</w:t>
-                            </w:r>
-                          </w:p>
-                        </w:txbxContent>
-                      </wps:txbx>
-                      <wps:bodyPr rot="0" spcFirstLastPara="0" vertOverflow="overflow" horzOverflow="overflow" vert="horz" wrap="square" lIns="91440" tIns="45720" rIns="91440" bIns="45720" numCol="1" spcCol="0" rtlCol="0" fromWordArt="0" anchor="t" anchorCtr="0" forceAA="0" compatLnSpc="1">
-                        <a:prstTxWarp prst="textNoShape">
-                          <a:avLst/>
-                        </a:prstTxWarp>
-                        <a:noAutofit/>
-                      </wps:bodyPr>
-                    </wps:wsp>
-                  </a:graphicData>
-                </a:graphic>
-                <wp14:sizeRelH relativeFrom="margin">
-                  <wp14:pctWidth>0</wp14:pctWidth>
-                </wp14:sizeRelH>
-                <wp14:sizeRelV relativeFrom="margin">
-                  <wp14:pctHeight>0</wp14:pctHeight>
-                </wp14:sizeRelV>
-              </wp:anchor>
-            </w:drawing>
-          </mc:Choice>
-          <mc:Fallback xmlns:cx2="http://schemas.microsoft.com/office/drawing/2015/10/21/chartex" xmlns:cx3="http://schemas.microsoft.com/office/drawing/2016/5/9/chartex" xmlns:cx4="http://schemas.microsoft.com/office/drawing/2016/5/10/chartex" xmlns:cx5="http://schemas.microsoft.com/office/drawing/2016/5/11/chartex" xmlns:cx6="http://schemas.microsoft.com/office/drawing/2016/5/12/chartex" xmlns:cx7="http://schemas.microsoft.com/office/drawing/2016/5/13/chartex" xmlns:cx8="http://schemas.microsoft.com/office/drawing/2016/5/14/chartex" xmlns:aink="http://schemas.microsoft.com/office/drawing/2016/ink" xmlns:am3d="http://schemas.microsoft.com/office/drawing/2017/model3d" xmlns:w16cid="http://schemas.microsoft.com/office/word/2016/wordml/cid">
-            <w:pict>
-              <v:shapetype w14:anchorId="732CB157" id="_x0000_t202" coordsize="21600,21600" o:spt="202" path="m,l,21600r21600,l21600,xe">
-                <v:stroke joinstyle="miter"/>
-                <v:path gradientshapeok="t" o:connecttype="rect"/>
-              </v:shapetype>
-              <v:shape id="Text Box 23" o:spid="_x0000_s1026" type="#_x0000_t202" style="position:absolute;left:0;text-align:left;margin-left:301.5pt;margin-top:237.5pt;width:83pt;height:18.4pt;z-index:251671552;visibility:visible;mso-wrap-style:square;mso-width-percent:0;mso-height-percent:0;mso-wrap-distance-left:9pt;mso-wrap-distance-top:0;mso-wrap-distance-right:9pt;mso-wrap-distance-bottom:0;mso-position-horizontal:absolute;mso-position-horizontal-relative:text;mso-position-vertical:absolute;mso-position-vertical-relative:text;mso-width-percent:0;mso-height-percent:0;mso-width-relative:margin;mso-height-relative:margin;v-text-anchor:top" o:gfxdata="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" filled="f" stroked="f" strokeweight=".5pt">
-                <v:textbox>
-                  <w:txbxContent>
-                    <w:p>
-                      <w:pPr>
-                        <w:rPr>
-                          <w:color w:val="595959" w:themeColor="text1" w:themeTint="A6"/>
-                          <w:sz w:val="18"/>
-                        </w:rPr>
-                      </w:pPr>
-                      <w:r>
-                        <w:rPr>
-                          <w:color w:val="595959" w:themeColor="text1" w:themeTint="A6"/>
-                          <w:sz w:val="18"/>
-                        </w:rPr>
-                        <w:t>Des</w:t>
-                      </w:r>
-                      <w:r>
-                        <w:rPr>
-                          <w:color w:val="595959" w:themeColor="text1" w:themeTint="A6"/>
-                          <w:sz w:val="18"/>
-                        </w:rPr>
-                        <w:t>ynchronization</w:t>
-                      </w:r>
-                    </w:p>
-                  </w:txbxContent>
-                </v:textbox>
-              </v:shape>
-            </w:pict>
-          </mc:Fallback>
-        </mc:AlternateContent>
-      </w:r>
-      <w:r>
-        <w:rPr>
-          <w:noProof/>
-        </w:rPr>
-        <mc:AlternateContent>
-          <mc:Choice Requires="wps">
-            <w:drawing>
-              <wp:anchor distT="0" distB="0" distL="114300" distR="114300" simplePos="0" relativeHeight="251668480" behindDoc="0" locked="0" layoutInCell="1" allowOverlap="1" wp14:anchorId="7D06725E" wp14:editId="4D5BC192">
+              <wp:anchor distT="0" distB="0" distL="114300" distR="114300" simplePos="0" relativeHeight="251668480" behindDoc="0" locked="0" layoutInCell="1" allowOverlap="1" wp14:anchorId="7D06725E" wp14:editId="4522A798">
                 <wp:simplePos x="0" y="0"/>
                 <wp:positionH relativeFrom="column">
                   <wp:posOffset>1198245</wp:posOffset>
@@ -713,9 +1323,9 @@
               </wp:anchor>
             </w:drawing>
           </mc:Choice>
-          <mc:Fallback xmlns:cx2="http://schemas.microsoft.com/office/drawing/2015/10/21/chartex" xmlns:cx3="http://schemas.microsoft.com/office/drawing/2016/5/9/chartex" xmlns:cx4="http://schemas.microsoft.com/office/drawing/2016/5/10/chartex" xmlns:cx5="http://schemas.microsoft.com/office/drawing/2016/5/11/chartex" xmlns:cx6="http://schemas.microsoft.com/office/drawing/2016/5/12/chartex" xmlns:cx7="http://schemas.microsoft.com/office/drawing/2016/5/13/chartex" xmlns:cx8="http://schemas.microsoft.com/office/drawing/2016/5/14/chartex" xmlns:aink="http://schemas.microsoft.com/office/drawing/2016/ink" xmlns:am3d="http://schemas.microsoft.com/office/drawing/2017/model3d" xmlns:w16cid="http://schemas.microsoft.com/office/word/2016/wordml/cid">
+          <mc:Fallback>
             <w:pict>
-              <v:shape w14:anchorId="7D06725E" id="Star: 5 Points 20" o:spid="_x0000_s1028" style="position:absolute;left:0;text-align:left;margin-left:94.35pt;margin-top:239.65pt;width:12.6pt;height:12.6pt;z-index:251668480;visibility:visible;mso-wrap-style:square;mso-wrap-distance-left:9pt;mso-wrap-distance-top:0;mso-wrap-distance-right:9pt;mso-wrap-distance-bottom:0;mso-position-horizontal:absolute;mso-position-horizontal-relative:text;mso-position-vertical:absolute;mso-position-vertical-relative:text;v-text-anchor:middle" coordsize="160020,160020" o:spt="100" o:gfxdata="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" adj="-11796480,,5400" path="m,61122r61123,l80010,,98897,61122r61123,l110571,98897r18888,61123l80010,122244,30561,160020,49449,98897,,61122xe" fillcolor="#4472c4 [3204]" strokecolor="#1f3763 [1604]" strokeweight="1pt">
+              <v:shape w14:anchorId="7D06725E" id="Star: 5 Points 20" o:spid="_x0000_s1035" style="position:absolute;left:0;text-align:left;margin-left:94.35pt;margin-top:239.65pt;width:12.6pt;height:12.6pt;z-index:251668480;visibility:visible;mso-wrap-style:square;mso-wrap-distance-left:9pt;mso-wrap-distance-top:0;mso-wrap-distance-right:9pt;mso-wrap-distance-bottom:0;mso-position-horizontal:absolute;mso-position-horizontal-relative:text;mso-position-vertical:absolute;mso-position-vertical-relative:text;v-text-anchor:middle" coordsize="160020,160020" o:spt="100" o:gfxdata="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" adj="-11796480,,5400" path="m,61122r61123,l80010,,98897,61122r61123,l110571,98897r18888,61123l80010,122244,30561,160020,49449,98897,,61122xe" fillcolor="#4472c4 [3204]" strokecolor="#1f3763 [1604]" strokeweight="1pt">
                 <v:stroke joinstyle="miter"/>
                 <v:formulas/>
                 <v:path arrowok="t" o:connecttype="custom" o:connectlocs="0,61122;61123,61122;80010,0;98897,61122;160020,61122;110571,98897;129459,160020;80010,122244;30561,160020;49449,98897;0,61122" o:connectangles="0,0,0,0,0,0,0,0,0,0,0" textboxrect="0,0,160020,160020"/>
@@ -740,579 +1350,10 @@
         <w:rPr>
           <w:noProof/>
         </w:rPr>
-        <mc:AlternateContent>
-          <mc:Choice Requires="wps">
-            <w:drawing>
-              <wp:anchor distT="0" distB="0" distL="114300" distR="114300" simplePos="0" relativeHeight="251665408" behindDoc="0" locked="0" layoutInCell="1" allowOverlap="1" wp14:anchorId="1BA2B0E1" wp14:editId="4AE71389">
-                <wp:simplePos x="0" y="0"/>
-                <wp:positionH relativeFrom="column">
-                  <wp:posOffset>4805165</wp:posOffset>
-                </wp:positionH>
-                <wp:positionV relativeFrom="paragraph">
-                  <wp:posOffset>2764563</wp:posOffset>
-                </wp:positionV>
-                <wp:extent cx="756285" cy="233680"/>
-                <wp:effectExtent l="0" t="0" r="0" b="0"/>
-                <wp:wrapNone/>
-                <wp:docPr id="14" name="Text Box 14"/>
-                <wp:cNvGraphicFramePr/>
-                <a:graphic xmlns:a="http://schemas.openxmlformats.org/drawingml/2006/main">
-                  <a:graphicData uri="http://schemas.microsoft.com/office/word/2010/wordprocessingShape">
-                    <wps:wsp>
-                      <wps:cNvSpPr txBox="1"/>
-                      <wps:spPr>
-                        <a:xfrm>
-                          <a:off x="0" y="0"/>
-                          <a:ext cx="756285" cy="233680"/>
-                        </a:xfrm>
-                        <a:prstGeom prst="rect">
-                          <a:avLst/>
-                        </a:prstGeom>
-                        <a:noFill/>
-                        <a:ln w="6350">
-                          <a:noFill/>
-                        </a:ln>
-                      </wps:spPr>
-                      <wps:txbx>
-                        <w:txbxContent>
-                          <w:p>
-                            <w:pPr>
-                              <w:rPr>
-                                <w:color w:val="595959" w:themeColor="text1" w:themeTint="A6"/>
-                                <w:sz w:val="18"/>
-                              </w:rPr>
-                            </w:pPr>
-                            <w:r>
-                              <w:rPr>
-                                <w:color w:val="595959" w:themeColor="text1" w:themeTint="A6"/>
-                                <w:sz w:val="18"/>
-                              </w:rPr>
-                              <w:t>Target stop</w:t>
-                            </w:r>
-                          </w:p>
-                        </w:txbxContent>
-                      </wps:txbx>
-                      <wps:bodyPr rot="0" spcFirstLastPara="0" vertOverflow="overflow" horzOverflow="overflow" vert="horz" wrap="square" lIns="91440" tIns="45720" rIns="91440" bIns="45720" numCol="1" spcCol="0" rtlCol="0" fromWordArt="0" anchor="t" anchorCtr="0" forceAA="0" compatLnSpc="1">
-                        <a:prstTxWarp prst="textNoShape">
-                          <a:avLst/>
-                        </a:prstTxWarp>
-                        <a:noAutofit/>
-                      </wps:bodyPr>
-                    </wps:wsp>
-                  </a:graphicData>
-                </a:graphic>
-                <wp14:sizeRelH relativeFrom="margin">
-                  <wp14:pctWidth>0</wp14:pctWidth>
-                </wp14:sizeRelH>
-                <wp14:sizeRelV relativeFrom="margin">
-                  <wp14:pctHeight>0</wp14:pctHeight>
-                </wp14:sizeRelV>
-              </wp:anchor>
-            </w:drawing>
-          </mc:Choice>
-          <mc:Fallback>
-            <w:pict>
-              <v:shape w14:anchorId="1BA2B0E1" id="Text Box 14" o:spid="_x0000_s1032" type="#_x0000_t202" style="position:absolute;left:0;text-align:left;margin-left:378.35pt;margin-top:217.7pt;width:59.55pt;height:18.4pt;z-index:251665408;visibility:visible;mso-wrap-style:square;mso-width-percent:0;mso-height-percent:0;mso-wrap-distance-left:9pt;mso-wrap-distance-top:0;mso-wrap-distance-right:9pt;mso-wrap-distance-bottom:0;mso-position-horizontal:absolute;mso-position-horizontal-relative:text;mso-position-vertical:absolute;mso-position-vertical-relative:text;mso-width-percent:0;mso-height-percent:0;mso-width-relative:margin;mso-height-relative:margin;v-text-anchor:top" o:gfxdata="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" filled="f" stroked="f" strokeweight=".5pt">
-                <v:textbox>
-                  <w:txbxContent>
-                    <w:p>
-                      <w:pPr>
-                        <w:rPr>
-                          <w:color w:val="595959" w:themeColor="text1" w:themeTint="A6"/>
-                          <w:sz w:val="18"/>
-                        </w:rPr>
-                      </w:pPr>
-                      <w:r>
-                        <w:rPr>
-                          <w:color w:val="595959" w:themeColor="text1" w:themeTint="A6"/>
-                          <w:sz w:val="18"/>
-                        </w:rPr>
-                        <w:t>Target stop</w:t>
-                      </w:r>
-                    </w:p>
-                  </w:txbxContent>
-                </v:textbox>
-              </v:shape>
-            </w:pict>
-          </mc:Fallback>
-        </mc:AlternateContent>
-      </w:r>
-      <w:r>
-        <w:rPr>
-          <w:noProof/>
-        </w:rPr>
-        <mc:AlternateContent>
-          <mc:Choice Requires="wps">
-            <w:drawing>
-              <wp:anchor distT="0" distB="0" distL="114300" distR="114300" simplePos="0" relativeHeight="251663360" behindDoc="0" locked="0" layoutInCell="1" allowOverlap="1" wp14:anchorId="099D6723" wp14:editId="1F214E2C">
-                <wp:simplePos x="0" y="0"/>
-                <wp:positionH relativeFrom="column">
-                  <wp:posOffset>5344215</wp:posOffset>
-                </wp:positionH>
-                <wp:positionV relativeFrom="paragraph">
-                  <wp:posOffset>524712</wp:posOffset>
-                </wp:positionV>
-                <wp:extent cx="844921" cy="472008"/>
-                <wp:effectExtent l="0" t="0" r="0" b="4445"/>
-                <wp:wrapNone/>
-                <wp:docPr id="9" name="Text Box 9"/>
-                <wp:cNvGraphicFramePr/>
-                <a:graphic xmlns:a="http://schemas.openxmlformats.org/drawingml/2006/main">
-                  <a:graphicData uri="http://schemas.microsoft.com/office/word/2010/wordprocessingShape">
-                    <wps:wsp>
-                      <wps:cNvSpPr txBox="1"/>
-                      <wps:spPr>
-                        <a:xfrm>
-                          <a:off x="0" y="0"/>
-                          <a:ext cx="844921" cy="472008"/>
-                        </a:xfrm>
-                        <a:prstGeom prst="rect">
-                          <a:avLst/>
-                        </a:prstGeom>
-                        <a:noFill/>
-                        <a:ln w="6350">
-                          <a:noFill/>
-                        </a:ln>
-                      </wps:spPr>
-                      <wps:txbx>
-                        <w:txbxContent>
-                          <w:p>
-                            <w:pPr>
-                              <w:rPr>
-                                <w:sz w:val="18"/>
-                              </w:rPr>
-                            </w:pPr>
-                            <w:r>
-                              <w:rPr>
-                                <w:sz w:val="18"/>
-                              </w:rPr>
-                              <w:t>Reclaimed delay</w:t>
-                            </w:r>
-                          </w:p>
-                        </w:txbxContent>
-                      </wps:txbx>
-                      <wps:bodyPr rot="0" spcFirstLastPara="0" vertOverflow="overflow" horzOverflow="overflow" vert="horz" wrap="square" lIns="91440" tIns="45720" rIns="91440" bIns="45720" numCol="1" spcCol="0" rtlCol="0" fromWordArt="0" anchor="t" anchorCtr="0" forceAA="0" compatLnSpc="1">
-                        <a:prstTxWarp prst="textNoShape">
-                          <a:avLst/>
-                        </a:prstTxWarp>
-                        <a:noAutofit/>
-                      </wps:bodyPr>
-                    </wps:wsp>
-                  </a:graphicData>
-                </a:graphic>
-                <wp14:sizeRelH relativeFrom="margin">
-                  <wp14:pctWidth>0</wp14:pctWidth>
-                </wp14:sizeRelH>
-                <wp14:sizeRelV relativeFrom="margin">
-                  <wp14:pctHeight>0</wp14:pctHeight>
-                </wp14:sizeRelV>
-              </wp:anchor>
-            </w:drawing>
-          </mc:Choice>
-          <mc:Fallback xmlns:cx2="http://schemas.microsoft.com/office/drawing/2015/10/21/chartex" xmlns:cx3="http://schemas.microsoft.com/office/drawing/2016/5/9/chartex" xmlns:cx4="http://schemas.microsoft.com/office/drawing/2016/5/10/chartex" xmlns:cx5="http://schemas.microsoft.com/office/drawing/2016/5/11/chartex" xmlns:cx6="http://schemas.microsoft.com/office/drawing/2016/5/12/chartex" xmlns:cx7="http://schemas.microsoft.com/office/drawing/2016/5/13/chartex" xmlns:cx8="http://schemas.microsoft.com/office/drawing/2016/5/14/chartex" xmlns:aink="http://schemas.microsoft.com/office/drawing/2016/ink" xmlns:am3d="http://schemas.microsoft.com/office/drawing/2017/model3d" xmlns:w16cid="http://schemas.microsoft.com/office/word/2016/wordml/cid">
-            <w:pict>
-              <v:shape w14:anchorId="099D6723" id="Text Box 9" o:spid="_x0000_s1033" type="#_x0000_t202" style="position:absolute;left:0;text-align:left;margin-left:420.8pt;margin-top:41.3pt;width:66.55pt;height:37.15pt;z-index:251663360;visibility:visible;mso-wrap-style:square;mso-width-percent:0;mso-height-percent:0;mso-wrap-distance-left:9pt;mso-wrap-distance-top:0;mso-wrap-distance-right:9pt;mso-wrap-distance-bottom:0;mso-position-horizontal:absolute;mso-position-horizontal-relative:text;mso-position-vertical:absolute;mso-position-vertical-relative:text;mso-width-percent:0;mso-height-percent:0;mso-width-relative:margin;mso-height-relative:margin;v-text-anchor:top" o:gfxdata="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" filled="f" stroked="f" strokeweight=".5pt">
-                <v:textbox>
-                  <w:txbxContent>
-                    <w:p>
-                      <w:pPr>
-                        <w:rPr>
-                          <w:sz w:val="18"/>
-                        </w:rPr>
-                      </w:pPr>
-                      <w:r>
-                        <w:rPr>
-                          <w:sz w:val="18"/>
-                        </w:rPr>
-                        <w:t>Reclaimed delay</w:t>
-                      </w:r>
-                    </w:p>
-                  </w:txbxContent>
-                </v:textbox>
-              </v:shape>
-            </w:pict>
-          </mc:Fallback>
-        </mc:AlternateContent>
-      </w:r>
-      <w:r>
-        <w:rPr>
-          <w:noProof/>
-        </w:rPr>
-        <mc:AlternateContent>
-          <mc:Choice Requires="wps">
-            <w:drawing>
-              <wp:anchor distT="0" distB="0" distL="114300" distR="114300" simplePos="0" relativeHeight="251677696" behindDoc="0" locked="0" layoutInCell="1" allowOverlap="1" wp14:anchorId="36ACE0E3" wp14:editId="3C065B38">
-                <wp:simplePos x="0" y="0"/>
-                <wp:positionH relativeFrom="column">
-                  <wp:posOffset>5236658</wp:posOffset>
-                </wp:positionH>
-                <wp:positionV relativeFrom="paragraph">
-                  <wp:posOffset>417229</wp:posOffset>
-                </wp:positionV>
-                <wp:extent cx="107950" cy="581410"/>
-                <wp:effectExtent l="0" t="0" r="63500" b="28575"/>
-                <wp:wrapNone/>
-                <wp:docPr id="8" name="Right Brace 8"/>
-                <wp:cNvGraphicFramePr/>
-                <a:graphic xmlns:a="http://schemas.openxmlformats.org/drawingml/2006/main">
-                  <a:graphicData uri="http://schemas.microsoft.com/office/word/2010/wordprocessingShape">
-                    <wps:wsp>
-                      <wps:cNvSpPr/>
-                      <wps:spPr>
-                        <a:xfrm>
-                          <a:off x="0" y="0"/>
-                          <a:ext cx="107950" cy="581410"/>
-                        </a:xfrm>
-                        <a:prstGeom prst="rightBrace">
-                          <a:avLst>
-                            <a:gd name="adj1" fmla="val 8333"/>
-                            <a:gd name="adj2" fmla="val 50829"/>
-                          </a:avLst>
-                        </a:prstGeom>
-                        <a:ln w="9525">
-                          <a:solidFill>
-                            <a:schemeClr val="tx1"/>
-                          </a:solidFill>
-                        </a:ln>
-                      </wps:spPr>
-                      <wps:style>
-                        <a:lnRef idx="1">
-                          <a:schemeClr val="accent1"/>
-                        </a:lnRef>
-                        <a:fillRef idx="0">
-                          <a:schemeClr val="accent1"/>
-                        </a:fillRef>
-                        <a:effectRef idx="0">
-                          <a:schemeClr val="accent1"/>
-                        </a:effectRef>
-                        <a:fontRef idx="minor">
-                          <a:schemeClr val="tx1"/>
-                        </a:fontRef>
-                      </wps:style>
-                      <wps:bodyPr rot="0" spcFirstLastPara="0" vertOverflow="overflow" horzOverflow="overflow" vert="horz" wrap="square" lIns="91440" tIns="45720" rIns="91440" bIns="45720" numCol="1" spcCol="0" rtlCol="0" fromWordArt="0" anchor="ctr" anchorCtr="0" forceAA="0" compatLnSpc="1">
-                        <a:prstTxWarp prst="textNoShape">
-                          <a:avLst/>
-                        </a:prstTxWarp>
-                        <a:noAutofit/>
-                      </wps:bodyPr>
-                    </wps:wsp>
-                  </a:graphicData>
-                </a:graphic>
-                <wp14:sizeRelH relativeFrom="margin">
-                  <wp14:pctWidth>0</wp14:pctWidth>
-                </wp14:sizeRelH>
-                <wp14:sizeRelV relativeFrom="margin">
-                  <wp14:pctHeight>0</wp14:pctHeight>
-                </wp14:sizeRelV>
-              </wp:anchor>
-            </w:drawing>
-          </mc:Choice>
-          <mc:Fallback xmlns:cx2="http://schemas.microsoft.com/office/drawing/2015/10/21/chartex" xmlns:cx3="http://schemas.microsoft.com/office/drawing/2016/5/9/chartex" xmlns:cx4="http://schemas.microsoft.com/office/drawing/2016/5/10/chartex" xmlns:cx5="http://schemas.microsoft.com/office/drawing/2016/5/11/chartex" xmlns:cx6="http://schemas.microsoft.com/office/drawing/2016/5/12/chartex" xmlns:cx7="http://schemas.microsoft.com/office/drawing/2016/5/13/chartex" xmlns:cx8="http://schemas.microsoft.com/office/drawing/2016/5/14/chartex" xmlns:aink="http://schemas.microsoft.com/office/drawing/2016/ink" xmlns:am3d="http://schemas.microsoft.com/office/drawing/2017/model3d" xmlns:w16cid="http://schemas.microsoft.com/office/word/2016/wordml/cid">
-            <w:pict>
-              <v:shapetype w14:anchorId="3E28CDE2" id="_x0000_t88" coordsize="21600,21600" o:spt="88" adj="1800,10800" path="m,qx10800@0l10800@2qy21600@11,10800@3l10800@1qy,21600e" filled="f">
-                <v:formulas>
-                  <v:f eqn="val #0"/>
-                  <v:f eqn="sum 21600 0 #0"/>
-                  <v:f eqn="sum #1 0 #0"/>
-                  <v:f eqn="sum #1 #0 0"/>
-                  <v:f eqn="prod #0 9598 32768"/>
-                  <v:f eqn="sum 21600 0 @4"/>
-                  <v:f eqn="sum 21600 0 #1"/>
-                  <v:f eqn="min #1 @6"/>
-                  <v:f eqn="prod @7 1 2"/>
-                  <v:f eqn="prod #0 2 1"/>
-                  <v:f eqn="sum 21600 0 @9"/>
-                  <v:f eqn="val #1"/>
-                </v:formulas>
-                <v:path arrowok="t" o:connecttype="custom" o:connectlocs="0,0;21600,@11;0,21600" textboxrect="0,@4,7637,@5"/>
-                <v:handles>
-                  <v:h position="center,#0" yrange="0,@8"/>
-                  <v:h position="bottomRight,#1" yrange="@9,@10"/>
-                </v:handles>
-              </v:shapetype>
-              <v:shape id="Right Brace 8" o:spid="_x0000_s1026" type="#_x0000_t88" style="position:absolute;margin-left:412.35pt;margin-top:32.85pt;width:8.5pt;height:45.8pt;z-index:251677696;visibility:visible;mso-wrap-style:square;mso-width-percent:0;mso-height-percent:0;mso-wrap-distance-left:9pt;mso-wrap-distance-top:0;mso-wrap-distance-right:9pt;mso-wrap-distance-bottom:0;mso-position-horizontal:absolute;mso-position-horizontal-relative:text;mso-position-vertical:absolute;mso-position-vertical-relative:text;mso-width-percent:0;mso-height-percent:0;mso-width-relative:margin;mso-height-relative:margin;v-text-anchor:middle" o:gfxdata="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" adj="334,10979" strokecolor="black [3213]">
-                <v:stroke joinstyle="miter"/>
-              </v:shape>
-            </w:pict>
-          </mc:Fallback>
-        </mc:AlternateContent>
-      </w:r>
-      <w:r>
-        <w:rPr>
-          <w:noProof/>
-        </w:rPr>
-        <mc:AlternateContent>
-          <mc:Choice Requires="wps">
-            <w:drawing>
-              <wp:anchor distT="0" distB="0" distL="114300" distR="114300" simplePos="0" relativeHeight="251676672" behindDoc="0" locked="0" layoutInCell="1" allowOverlap="1" wp14:anchorId="7D1E630C" wp14:editId="5AE63B33">
-                <wp:simplePos x="0" y="0"/>
-                <wp:positionH relativeFrom="column">
-                  <wp:posOffset>5077460</wp:posOffset>
-                </wp:positionH>
-                <wp:positionV relativeFrom="paragraph">
-                  <wp:posOffset>334905</wp:posOffset>
-                </wp:positionV>
-                <wp:extent cx="160020" cy="160020"/>
-                <wp:effectExtent l="19050" t="38100" r="30480" b="30480"/>
-                <wp:wrapNone/>
-                <wp:docPr id="10" name="Star: 5 Points 10"/>
-                <wp:cNvGraphicFramePr/>
-                <a:graphic xmlns:a="http://schemas.openxmlformats.org/drawingml/2006/main">
-                  <a:graphicData uri="http://schemas.microsoft.com/office/word/2010/wordprocessingShape">
-                    <wps:wsp>
-                      <wps:cNvSpPr/>
-                      <wps:spPr>
-                        <a:xfrm>
-                          <a:off x="0" y="0"/>
-                          <a:ext cx="160020" cy="160020"/>
-                        </a:xfrm>
-                        <a:prstGeom prst="star5">
-                          <a:avLst/>
-                        </a:prstGeom>
-                      </wps:spPr>
-                      <wps:style>
-                        <a:lnRef idx="2">
-                          <a:schemeClr val="accent1">
-                            <a:shade val="50000"/>
-                          </a:schemeClr>
-                        </a:lnRef>
-                        <a:fillRef idx="1">
-                          <a:schemeClr val="accent1"/>
-                        </a:fillRef>
-                        <a:effectRef idx="0">
-                          <a:schemeClr val="accent1"/>
-                        </a:effectRef>
-                        <a:fontRef idx="minor">
-                          <a:schemeClr val="lt1"/>
-                        </a:fontRef>
-                      </wps:style>
-                      <wps:txbx>
-                        <w:txbxContent>
-                          <w:p>
-                            <w:pPr>
-                              <w:jc w:val="center"/>
-                            </w:pPr>
-                            <w:r>
-                              <w:t>v</w:t>
-                            </w:r>
-                          </w:p>
-                        </w:txbxContent>
-                      </wps:txbx>
-                      <wps:bodyPr rot="0" spcFirstLastPara="0" vertOverflow="overflow" horzOverflow="overflow" vert="horz" wrap="square" lIns="91440" tIns="45720" rIns="91440" bIns="45720" numCol="1" spcCol="0" rtlCol="0" fromWordArt="0" anchor="ctr" anchorCtr="0" forceAA="0" compatLnSpc="1">
-                        <a:prstTxWarp prst="textNoShape">
-                          <a:avLst/>
-                        </a:prstTxWarp>
-                        <a:noAutofit/>
-                      </wps:bodyPr>
-                    </wps:wsp>
-                  </a:graphicData>
-                </a:graphic>
-              </wp:anchor>
-            </w:drawing>
-          </mc:Choice>
-          <mc:Fallback xmlns:cx2="http://schemas.microsoft.com/office/drawing/2015/10/21/chartex" xmlns:cx3="http://schemas.microsoft.com/office/drawing/2016/5/9/chartex" xmlns:cx4="http://schemas.microsoft.com/office/drawing/2016/5/10/chartex" xmlns:cx5="http://schemas.microsoft.com/office/drawing/2016/5/11/chartex" xmlns:cx6="http://schemas.microsoft.com/office/drawing/2016/5/12/chartex" xmlns:cx7="http://schemas.microsoft.com/office/drawing/2016/5/13/chartex" xmlns:cx8="http://schemas.microsoft.com/office/drawing/2016/5/14/chartex" xmlns:aink="http://schemas.microsoft.com/office/drawing/2016/ink" xmlns:am3d="http://schemas.microsoft.com/office/drawing/2017/model3d" xmlns:w16cid="http://schemas.microsoft.com/office/word/2016/wordml/cid">
-            <w:pict>
-              <v:shape w14:anchorId="7D1E630C" id="Star: 5 Points 10" o:spid="_x0000_s1034" style="position:absolute;left:0;text-align:left;margin-left:399.8pt;margin-top:26.35pt;width:12.6pt;height:12.6pt;z-index:251676672;visibility:visible;mso-wrap-style:square;mso-wrap-distance-left:9pt;mso-wrap-distance-top:0;mso-wrap-distance-right:9pt;mso-wrap-distance-bottom:0;mso-position-horizontal:absolute;mso-position-horizontal-relative:text;mso-position-vertical:absolute;mso-position-vertical-relative:text;v-text-anchor:middle" coordsize="160020,160020" o:spt="100" o:gfxdata="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" adj="-11796480,,5400" path="m,61122r61123,l80010,,98897,61122r61123,l110571,98897r18888,61123l80010,122244,30561,160020,49449,98897,,61122xe" fillcolor="#4472c4 [3204]" strokecolor="#1f3763 [1604]" strokeweight="1pt">
-                <v:stroke joinstyle="miter"/>
-                <v:formulas/>
-                <v:path arrowok="t" o:connecttype="custom" o:connectlocs="0,61122;61123,61122;80010,0;98897,61122;160020,61122;110571,98897;129459,160020;80010,122244;30561,160020;49449,98897;0,61122" o:connectangles="0,0,0,0,0,0,0,0,0,0,0" textboxrect="0,0,160020,160020"/>
-                <v:textbox>
-                  <w:txbxContent>
-                    <w:p>
-                      <w:pPr>
-                        <w:jc w:val="center"/>
-                      </w:pPr>
-                      <w:r>
-                        <w:t>v</w:t>
-                      </w:r>
-                    </w:p>
-                  </w:txbxContent>
-                </v:textbox>
-              </v:shape>
-            </w:pict>
-          </mc:Fallback>
-        </mc:AlternateContent>
-      </w:r>
-      <w:r>
-        <w:rPr>
-          <w:noProof/>
-        </w:rPr>
-        <mc:AlternateContent>
-          <mc:Choice Requires="wps">
-            <w:drawing>
-              <wp:anchor distT="0" distB="0" distL="114300" distR="114300" simplePos="0" relativeHeight="251675648" behindDoc="0" locked="0" layoutInCell="1" allowOverlap="1" wp14:anchorId="28AC54DB" wp14:editId="01B505D5">
-                <wp:simplePos x="0" y="0"/>
-                <wp:positionH relativeFrom="column">
-                  <wp:posOffset>5038090</wp:posOffset>
-                </wp:positionH>
-                <wp:positionV relativeFrom="paragraph">
-                  <wp:posOffset>875449</wp:posOffset>
-                </wp:positionV>
-                <wp:extent cx="245645" cy="245645"/>
-                <wp:effectExtent l="0" t="0" r="2540" b="2540"/>
-                <wp:wrapNone/>
-                <wp:docPr id="11" name="Multiplication Sign 11"/>
-                <wp:cNvGraphicFramePr/>
-                <a:graphic xmlns:a="http://schemas.openxmlformats.org/drawingml/2006/main">
-                  <a:graphicData uri="http://schemas.microsoft.com/office/word/2010/wordprocessingShape">
-                    <wps:wsp>
-                      <wps:cNvSpPr/>
-                      <wps:spPr>
-                        <a:xfrm>
-                          <a:off x="0" y="0"/>
-                          <a:ext cx="245645" cy="245645"/>
-                        </a:xfrm>
-                        <a:prstGeom prst="mathMultiply">
-                          <a:avLst/>
-                        </a:prstGeom>
-                      </wps:spPr>
-                      <wps:style>
-                        <a:lnRef idx="2">
-                          <a:schemeClr val="accent2">
-                            <a:shade val="50000"/>
-                          </a:schemeClr>
-                        </a:lnRef>
-                        <a:fillRef idx="1">
-                          <a:schemeClr val="accent2"/>
-                        </a:fillRef>
-                        <a:effectRef idx="0">
-                          <a:schemeClr val="accent2"/>
-                        </a:effectRef>
-                        <a:fontRef idx="minor">
-                          <a:schemeClr val="lt1"/>
-                        </a:fontRef>
-                      </wps:style>
-                      <wps:bodyPr rot="0" spcFirstLastPara="0" vertOverflow="overflow" horzOverflow="overflow" vert="horz" wrap="square" lIns="91440" tIns="45720" rIns="91440" bIns="45720" numCol="1" spcCol="0" rtlCol="0" fromWordArt="0" anchor="ctr" anchorCtr="0" forceAA="0" compatLnSpc="1">
-                        <a:prstTxWarp prst="textNoShape">
-                          <a:avLst/>
-                        </a:prstTxWarp>
-                        <a:noAutofit/>
-                      </wps:bodyPr>
-                    </wps:wsp>
-                  </a:graphicData>
-                </a:graphic>
-              </wp:anchor>
-            </w:drawing>
-          </mc:Choice>
-          <mc:Fallback xmlns:cx2="http://schemas.microsoft.com/office/drawing/2015/10/21/chartex" xmlns:cx3="http://schemas.microsoft.com/office/drawing/2016/5/9/chartex" xmlns:cx4="http://schemas.microsoft.com/office/drawing/2016/5/10/chartex" xmlns:cx5="http://schemas.microsoft.com/office/drawing/2016/5/11/chartex" xmlns:cx6="http://schemas.microsoft.com/office/drawing/2016/5/12/chartex" xmlns:cx7="http://schemas.microsoft.com/office/drawing/2016/5/13/chartex" xmlns:cx8="http://schemas.microsoft.com/office/drawing/2016/5/14/chartex" xmlns:aink="http://schemas.microsoft.com/office/drawing/2016/ink" xmlns:am3d="http://schemas.microsoft.com/office/drawing/2017/model3d" xmlns:w16cid="http://schemas.microsoft.com/office/word/2016/wordml/cid">
-            <w:pict>
-              <v:shape w14:anchorId="013BD1AB" id="Multiplication Sign 11" o:spid="_x0000_s1026" style="position:absolute;margin-left:396.7pt;margin-top:68.95pt;width:19.35pt;height:19.35pt;z-index:251675648;visibility:visible;mso-wrap-style:square;mso-wrap-distance-left:9pt;mso-wrap-distance-top:0;mso-wrap-distance-right:9pt;mso-wrap-distance-bottom:0;mso-position-horizontal:absolute;mso-position-horizontal-relative:text;mso-position-vertical:absolute;mso-position-vertical-relative:text;v-text-anchor:middle" coordsize="245645,245645" o:gfxdata="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" path="m38571,79425l79425,38571r43398,43398l166220,38571r40854,40854l163676,122823r43398,43397l166220,207074,122823,163676,79425,207074,38571,166220,81969,122823,38571,79425xe" fillcolor="#ed7d31 [3205]" strokecolor="#823b0b [1605]" strokeweight="1pt">
-                <v:stroke joinstyle="miter"/>
-                <v:path arrowok="t" o:connecttype="custom" o:connectlocs="38571,79425;79425,38571;122823,81969;166220,38571;207074,79425;163676,122823;207074,166220;166220,207074;122823,163676;79425,207074;38571,166220;81969,122823;38571,79425" o:connectangles="0,0,0,0,0,0,0,0,0,0,0,0,0"/>
-              </v:shape>
-            </w:pict>
-          </mc:Fallback>
-        </mc:AlternateContent>
-      </w:r>
-      <w:r>
-        <w:rPr>
-          <w:noProof/>
-        </w:rPr>
-        <mc:AlternateContent>
-          <mc:Choice Requires="wps">
-            <w:drawing>
-              <wp:anchor distT="0" distB="0" distL="114300" distR="114300" simplePos="0" relativeHeight="251666432" behindDoc="0" locked="0" layoutInCell="1" allowOverlap="1" wp14:anchorId="382CC1C3" wp14:editId="0C9F4843">
-                <wp:simplePos x="0" y="0"/>
-                <wp:positionH relativeFrom="column">
-                  <wp:posOffset>1676219</wp:posOffset>
-                </wp:positionH>
-                <wp:positionV relativeFrom="paragraph">
-                  <wp:posOffset>2735301</wp:posOffset>
-                </wp:positionV>
-                <wp:extent cx="486817" cy="234230"/>
-                <wp:effectExtent l="0" t="0" r="0" b="0"/>
-                <wp:wrapNone/>
-                <wp:docPr id="15" name="Text Box 15"/>
-                <wp:cNvGraphicFramePr/>
-                <a:graphic xmlns:a="http://schemas.openxmlformats.org/drawingml/2006/main">
-                  <a:graphicData uri="http://schemas.microsoft.com/office/word/2010/wordprocessingShape">
-                    <wps:wsp>
-                      <wps:cNvSpPr txBox="1"/>
-                      <wps:spPr>
-                        <a:xfrm>
-                          <a:off x="0" y="0"/>
-                          <a:ext cx="486817" cy="234230"/>
-                        </a:xfrm>
-                        <a:prstGeom prst="rect">
-                          <a:avLst/>
-                        </a:prstGeom>
-                        <a:noFill/>
-                        <a:ln w="6350">
-                          <a:noFill/>
-                        </a:ln>
-                      </wps:spPr>
-                      <wps:txbx>
-                        <w:txbxContent>
-                          <w:p>
-                            <w:pPr>
-                              <w:rPr>
-                                <w:color w:val="595959" w:themeColor="text1" w:themeTint="A6"/>
-                                <w:sz w:val="18"/>
-                              </w:rPr>
-                            </w:pPr>
-                            <w:r>
-                              <w:rPr>
-                                <w:color w:val="595959" w:themeColor="text1" w:themeTint="A6"/>
-                                <w:sz w:val="18"/>
-                              </w:rPr>
-                              <w:t>Home</w:t>
-                            </w:r>
-                          </w:p>
-                        </w:txbxContent>
-                      </wps:txbx>
-                      <wps:bodyPr rot="0" spcFirstLastPara="0" vertOverflow="overflow" horzOverflow="overflow" vert="horz" wrap="square" lIns="91440" tIns="45720" rIns="91440" bIns="45720" numCol="1" spcCol="0" rtlCol="0" fromWordArt="0" anchor="t" anchorCtr="0" forceAA="0" compatLnSpc="1">
-                        <a:prstTxWarp prst="textNoShape">
-                          <a:avLst/>
-                        </a:prstTxWarp>
-                        <a:noAutofit/>
-                      </wps:bodyPr>
-                    </wps:wsp>
-                  </a:graphicData>
-                </a:graphic>
-                <wp14:sizeRelH relativeFrom="margin">
-                  <wp14:pctWidth>0</wp14:pctWidth>
-                </wp14:sizeRelH>
-                <wp14:sizeRelV relativeFrom="margin">
-                  <wp14:pctHeight>0</wp14:pctHeight>
-                </wp14:sizeRelV>
-              </wp:anchor>
-            </w:drawing>
-          </mc:Choice>
-          <mc:Fallback xmlns:cx2="http://schemas.microsoft.com/office/drawing/2015/10/21/chartex" xmlns:cx3="http://schemas.microsoft.com/office/drawing/2016/5/9/chartex" xmlns:cx4="http://schemas.microsoft.com/office/drawing/2016/5/10/chartex" xmlns:cx5="http://schemas.microsoft.com/office/drawing/2016/5/11/chartex" xmlns:cx6="http://schemas.microsoft.com/office/drawing/2016/5/12/chartex" xmlns:cx7="http://schemas.microsoft.com/office/drawing/2016/5/13/chartex" xmlns:cx8="http://schemas.microsoft.com/office/drawing/2016/5/14/chartex" xmlns:aink="http://schemas.microsoft.com/office/drawing/2016/ink" xmlns:am3d="http://schemas.microsoft.com/office/drawing/2017/model3d" xmlns:w16cid="http://schemas.microsoft.com/office/word/2016/wordml/cid">
-            <w:pict>
-              <v:shape w14:anchorId="382CC1C3" id="Text Box 15" o:spid="_x0000_s1035" type="#_x0000_t202" style="position:absolute;left:0;text-align:left;margin-left:132pt;margin-top:215.4pt;width:38.35pt;height:18.45pt;z-index:251666432;visibility:visible;mso-wrap-style:square;mso-width-percent:0;mso-height-percent:0;mso-wrap-distance-left:9pt;mso-wrap-distance-top:0;mso-wrap-distance-right:9pt;mso-wrap-distance-bottom:0;mso-position-horizontal:absolute;mso-position-horizontal-relative:text;mso-position-vertical:absolute;mso-position-vertical-relative:text;mso-width-percent:0;mso-height-percent:0;mso-width-relative:margin;mso-height-relative:margin;v-text-anchor:top" o:gfxdata="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" filled="f" stroked="f" strokeweight=".5pt">
-                <v:textbox>
-                  <w:txbxContent>
-                    <w:p>
-                      <w:pPr>
-                        <w:rPr>
-                          <w:color w:val="595959" w:themeColor="text1" w:themeTint="A6"/>
-                          <w:sz w:val="18"/>
-                        </w:rPr>
-                      </w:pPr>
-                      <w:r>
-                        <w:rPr>
-                          <w:color w:val="595959" w:themeColor="text1" w:themeTint="A6"/>
-                          <w:sz w:val="18"/>
-                        </w:rPr>
-                        <w:t>Home</w:t>
-                      </w:r>
-                    </w:p>
-                  </w:txbxContent>
-                </v:textbox>
-              </v:shape>
-            </w:pict>
-          </mc:Fallback>
-        </mc:AlternateContent>
-      </w:r>
-      <w:r>
-        <w:rPr>
-          <w:noProof/>
-        </w:rPr>
         <w:drawing>
-          <wp:inline distT="0" distB="0" distL="0" distR="0" wp14:anchorId="7618CF80" wp14:editId="3BFE0E1D">
-            <wp:extent cx="6020144" cy="3606800"/>
-            <wp:effectExtent l="0" t="0" r="0" b="12700"/>
+          <wp:inline distT="0" distB="0" distL="0" distR="0" wp14:anchorId="49346FC5" wp14:editId="63BB48D7">
+            <wp:extent cx="6181344" cy="3547872"/>
+            <wp:effectExtent l="0" t="0" r="10160" b="14605"/>
             <wp:docPr id="1" name="Chart 1">
               <a:extLst xmlns:a="http://schemas.openxmlformats.org/drawingml/2006/main">
                 <a:ext uri="{FF2B5EF4-FFF2-40B4-BE49-F238E27FC236}">
@@ -1923,10 +1964,10 @@
           <c:layoutTarget val="inner"/>
           <c:xMode val="edge"/>
           <c:yMode val="edge"/>
-          <c:x val="0.143489152463537"/>
-          <c:y val="3.5830618892508145E-2"/>
-          <c:w val="0.77907970364463941"/>
-          <c:h val="0.72044035617043201"/>
+          <c:x val="5.1896186594920964E-2"/>
+          <c:y val="3.9639639639639637E-2"/>
+          <c:w val="0.7546832354811206"/>
+          <c:h val="0.7009466576656439"/>
         </c:manualLayout>
       </c:layout>
       <c:scatterChart>
@@ -1937,7 +1978,7 @@
           <c:order val="0"/>
           <c:tx>
             <c:strRef>
-              <c:f>Sheet3!$B$1</c:f>
+              <c:f>Sheet5!$B$1</c:f>
               <c:strCache>
                 <c:ptCount val="1"/>
                 <c:pt idx="0">
@@ -1960,12 +2001,12 @@
           </c:marker>
           <c:xVal>
             <c:numRef>
-              <c:f>Sheet3!$A$2:$A$5</c:f>
+              <c:f>Sheet5!$A$2:$A$6</c:f>
               <c:numCache>
                 <c:formatCode>General</c:formatCode>
-                <c:ptCount val="4"/>
+                <c:ptCount val="5"/>
                 <c:pt idx="0">
-                  <c:v>1</c:v>
+                  <c:v>0</c:v>
                 </c:pt>
                 <c:pt idx="1">
                   <c:v>2</c:v>
@@ -1975,23 +2016,26 @@
                 </c:pt>
                 <c:pt idx="3">
                   <c:v>4</c:v>
+                </c:pt>
+                <c:pt idx="4">
+                  <c:v>6</c:v>
                 </c:pt>
               </c:numCache>
             </c:numRef>
           </c:xVal>
           <c:yVal>
             <c:numRef>
-              <c:f>Sheet3!$B$2:$B$5</c:f>
+              <c:f>Sheet5!$B$2:$B$6</c:f>
               <c:numCache>
                 <c:formatCode>General</c:formatCode>
-                <c:ptCount val="4"/>
-                <c:pt idx="1">
-                  <c:v>1</c:v>
-                </c:pt>
+                <c:ptCount val="5"/>
                 <c:pt idx="2">
-                  <c:v>3.5</c:v>
+                  <c:v>2</c:v>
                 </c:pt>
                 <c:pt idx="3">
+                  <c:v>3.3332999999999999</c:v>
+                </c:pt>
+                <c:pt idx="4">
                   <c:v>6</c:v>
                 </c:pt>
               </c:numCache>
@@ -2000,7 +2044,7 @@
           <c:smooth val="0"/>
           <c:extLst>
             <c:ext xmlns:c16="http://schemas.microsoft.com/office/drawing/2014/chart" uri="{C3380CC4-5D6E-409C-BE32-E72D297353CC}">
-              <c16:uniqueId val="{00000000-2916-465B-A23C-CF629151EDFC}"/>
+              <c16:uniqueId val="{00000000-95EF-4BED-8E0B-EEB6BEDBB174}"/>
             </c:ext>
           </c:extLst>
         </c:ser>
@@ -2009,7 +2053,7 @@
           <c:order val="1"/>
           <c:tx>
             <c:strRef>
-              <c:f>Sheet3!$C$1</c:f>
+              <c:f>Sheet5!$D$1</c:f>
               <c:strCache>
                 <c:ptCount val="1"/>
                 <c:pt idx="0">
@@ -2032,12 +2076,12 @@
           </c:marker>
           <c:xVal>
             <c:numRef>
-              <c:f>Sheet3!$A$2:$A$5</c:f>
+              <c:f>Sheet5!$A$2:$A$6</c:f>
               <c:numCache>
                 <c:formatCode>General</c:formatCode>
-                <c:ptCount val="4"/>
+                <c:ptCount val="5"/>
                 <c:pt idx="0">
-                  <c:v>1</c:v>
+                  <c:v>0</c:v>
                 </c:pt>
                 <c:pt idx="1">
                   <c:v>2</c:v>
@@ -2047,16 +2091,19 @@
                 </c:pt>
                 <c:pt idx="3">
                   <c:v>4</c:v>
+                </c:pt>
+                <c:pt idx="4">
+                  <c:v>6</c:v>
                 </c:pt>
               </c:numCache>
             </c:numRef>
           </c:xVal>
           <c:yVal>
             <c:numRef>
-              <c:f>Sheet3!$C$2:$C$5</c:f>
+              <c:f>Sheet5!$D$2:$D$6</c:f>
               <c:numCache>
                 <c:formatCode>General</c:formatCode>
-                <c:ptCount val="4"/>
+                <c:ptCount val="5"/>
                 <c:pt idx="0">
                   <c:v>0</c:v>
                 </c:pt>
@@ -2064,9 +2111,12 @@
                   <c:v>2</c:v>
                 </c:pt>
                 <c:pt idx="2">
+                  <c:v>3</c:v>
+                </c:pt>
+                <c:pt idx="3">
                   <c:v>4</c:v>
                 </c:pt>
-                <c:pt idx="3">
+                <c:pt idx="4">
                   <c:v>6</c:v>
                 </c:pt>
               </c:numCache>
@@ -2075,7 +2125,7 @@
           <c:smooth val="0"/>
           <c:extLst>
             <c:ext xmlns:c16="http://schemas.microsoft.com/office/drawing/2014/chart" uri="{C3380CC4-5D6E-409C-BE32-E72D297353CC}">
-              <c16:uniqueId val="{00000001-2916-465B-A23C-CF629151EDFC}"/>
+              <c16:uniqueId val="{00000001-95EF-4BED-8E0B-EEB6BEDBB174}"/>
             </c:ext>
           </c:extLst>
         </c:ser>
@@ -2084,7 +2134,7 @@
           <c:order val="2"/>
           <c:tx>
             <c:strRef>
-              <c:f>Sheet3!$D$1</c:f>
+              <c:f>Sheet5!$E$1</c:f>
               <c:strCache>
                 <c:ptCount val="1"/>
                 <c:pt idx="0">
@@ -2123,7 +2173,7 @@
             </c:spPr>
             <c:extLst>
               <c:ext xmlns:c16="http://schemas.microsoft.com/office/drawing/2014/chart" uri="{C3380CC4-5D6E-409C-BE32-E72D297353CC}">
-                <c16:uniqueId val="{00000003-2916-465B-A23C-CF629151EDFC}"/>
+                <c16:uniqueId val="{00000003-95EF-4BED-8E0B-EEB6BEDBB174}"/>
               </c:ext>
             </c:extLst>
           </c:dPt>
@@ -2145,18 +2195,18 @@
             </c:spPr>
             <c:extLst>
               <c:ext xmlns:c16="http://schemas.microsoft.com/office/drawing/2014/chart" uri="{C3380CC4-5D6E-409C-BE32-E72D297353CC}">
-                <c16:uniqueId val="{00000005-2916-465B-A23C-CF629151EDFC}"/>
+                <c16:uniqueId val="{00000005-95EF-4BED-8E0B-EEB6BEDBB174}"/>
               </c:ext>
             </c:extLst>
           </c:dPt>
           <c:xVal>
             <c:numRef>
-              <c:f>Sheet3!$A$2:$A$5</c:f>
+              <c:f>Sheet5!$A$2:$A$6</c:f>
               <c:numCache>
                 <c:formatCode>General</c:formatCode>
-                <c:ptCount val="4"/>
+                <c:ptCount val="5"/>
                 <c:pt idx="0">
-                  <c:v>1</c:v>
+                  <c:v>0</c:v>
                 </c:pt>
                 <c:pt idx="1">
                   <c:v>2</c:v>
@@ -2166,16 +2216,19 @@
                 </c:pt>
                 <c:pt idx="3">
                   <c:v>4</c:v>
+                </c:pt>
+                <c:pt idx="4">
+                  <c:v>6</c:v>
                 </c:pt>
               </c:numCache>
             </c:numRef>
           </c:xVal>
           <c:yVal>
             <c:numRef>
-              <c:f>Sheet3!$D$2:$D$5</c:f>
+              <c:f>Sheet5!$E$2:$E$6</c:f>
               <c:numCache>
                 <c:formatCode>General</c:formatCode>
-                <c:ptCount val="4"/>
+                <c:ptCount val="5"/>
                 <c:pt idx="0">
                   <c:v>0</c:v>
                 </c:pt>
@@ -2183,9 +2236,12 @@
                   <c:v>2</c:v>
                 </c:pt>
                 <c:pt idx="2">
+                  <c:v>2.5</c:v>
+                </c:pt>
+                <c:pt idx="3">
                   <c:v>3</c:v>
                 </c:pt>
-                <c:pt idx="3">
+                <c:pt idx="4">
                   <c:v>4</c:v>
                 </c:pt>
               </c:numCache>
@@ -2194,7 +2250,7 @@
           <c:smooth val="0"/>
           <c:extLst>
             <c:ext xmlns:c16="http://schemas.microsoft.com/office/drawing/2014/chart" uri="{C3380CC4-5D6E-409C-BE32-E72D297353CC}">
-              <c16:uniqueId val="{00000006-2916-465B-A23C-CF629151EDFC}"/>
+              <c16:uniqueId val="{00000006-95EF-4BED-8E0B-EEB6BEDBB174}"/>
             </c:ext>
           </c:extLst>
         </c:ser>
@@ -2203,7 +2259,7 @@
           <c:order val="3"/>
           <c:tx>
             <c:strRef>
-              <c:f>Sheet3!$E$1</c:f>
+              <c:f>Sheet5!$F$1</c:f>
               <c:strCache>
                 <c:ptCount val="1"/>
                 <c:pt idx="0">
@@ -2227,12 +2283,12 @@
           </c:marker>
           <c:xVal>
             <c:numRef>
-              <c:f>Sheet3!$A$2:$A$5</c:f>
+              <c:f>Sheet5!$A$2:$A$6</c:f>
               <c:numCache>
                 <c:formatCode>General</c:formatCode>
-                <c:ptCount val="4"/>
+                <c:ptCount val="5"/>
                 <c:pt idx="0">
-                  <c:v>1</c:v>
+                  <c:v>0</c:v>
                 </c:pt>
                 <c:pt idx="1">
                   <c:v>2</c:v>
@@ -2242,16 +2298,19 @@
                 </c:pt>
                 <c:pt idx="3">
                   <c:v>4</c:v>
+                </c:pt>
+                <c:pt idx="4">
+                  <c:v>6</c:v>
                 </c:pt>
               </c:numCache>
             </c:numRef>
           </c:xVal>
           <c:yVal>
             <c:numRef>
-              <c:f>Sheet3!$E$2:$E$5</c:f>
+              <c:f>Sheet5!$F$2:$F$6</c:f>
               <c:numCache>
                 <c:formatCode>General</c:formatCode>
-                <c:ptCount val="4"/>
+                <c:ptCount val="5"/>
                 <c:pt idx="0">
                   <c:v>-2</c:v>
                 </c:pt>
@@ -2259,9 +2318,12 @@
                   <c:v>0</c:v>
                 </c:pt>
                 <c:pt idx="2">
+                  <c:v>1</c:v>
+                </c:pt>
+                <c:pt idx="3">
                   <c:v>2</c:v>
                 </c:pt>
-                <c:pt idx="3">
+                <c:pt idx="4">
                   <c:v>4</c:v>
                 </c:pt>
               </c:numCache>
@@ -2270,7 +2332,7 @@
           <c:smooth val="1"/>
           <c:extLst>
             <c:ext xmlns:c16="http://schemas.microsoft.com/office/drawing/2014/chart" uri="{C3380CC4-5D6E-409C-BE32-E72D297353CC}">
-              <c16:uniqueId val="{00000007-2916-465B-A23C-CF629151EDFC}"/>
+              <c16:uniqueId val="{00000007-95EF-4BED-8E0B-EEB6BEDBB174}"/>
             </c:ext>
           </c:extLst>
         </c:ser>
@@ -2289,8 +2351,8 @@
         <c:axId val="522952888"/>
         <c:scaling>
           <c:orientation val="minMax"/>
-          <c:max val="4.25"/>
-          <c:min val="1"/>
+          <c:max val="6"/>
+          <c:min val="1.5"/>
         </c:scaling>
         <c:delete val="1"/>
         <c:axPos val="b"/>
@@ -2322,9 +2384,9 @@
                         <a:lumOff val="35000"/>
                       </a:schemeClr>
                     </a:solidFill>
-                    <a:latin typeface="+mn-lt"/>
+                    <a:latin typeface="Arial" panose="020B0604020202020204" pitchFamily="34" charset="0"/>
                     <a:ea typeface="+mn-ea"/>
-                    <a:cs typeface="+mn-cs"/>
+                    <a:cs typeface="Arial" panose="020B0604020202020204" pitchFamily="34" charset="0"/>
                   </a:defRPr>
                 </a:pPr>
                 <a:r>
@@ -2334,6 +2396,14 @@
               </a:p>
             </c:rich>
           </c:tx>
+          <c:layout>
+            <c:manualLayout>
+              <c:xMode val="edge"/>
+              <c:yMode val="edge"/>
+              <c:x val="0.44920895829052804"/>
+              <c:y val="0.79428228353503405"/>
+            </c:manualLayout>
+          </c:layout>
           <c:overlay val="0"/>
           <c:spPr>
             <a:noFill/>
@@ -2354,9 +2424,9 @@
                       <a:lumOff val="35000"/>
                     </a:schemeClr>
                   </a:solidFill>
-                  <a:latin typeface="+mn-lt"/>
+                  <a:latin typeface="Arial" panose="020B0604020202020204" pitchFamily="34" charset="0"/>
                   <a:ea typeface="+mn-ea"/>
-                  <a:cs typeface="+mn-cs"/>
+                  <a:cs typeface="Arial" panose="020B0604020202020204" pitchFamily="34" charset="0"/>
                 </a:defRPr>
               </a:pPr>
               <a:endParaRPr lang="en-US"/>
@@ -2376,7 +2446,7 @@
         <c:scaling>
           <c:orientation val="minMax"/>
           <c:max val="7"/>
-          <c:min val="-2"/>
+          <c:min val="0"/>
         </c:scaling>
         <c:delete val="1"/>
         <c:axPos val="l"/>
@@ -2408,9 +2478,9 @@
                         <a:lumOff val="35000"/>
                       </a:schemeClr>
                     </a:solidFill>
-                    <a:latin typeface="+mn-lt"/>
+                    <a:latin typeface="Arial" panose="020B0604020202020204" pitchFamily="34" charset="0"/>
                     <a:ea typeface="+mn-ea"/>
-                    <a:cs typeface="+mn-cs"/>
+                    <a:cs typeface="Arial" panose="020B0604020202020204" pitchFamily="34" charset="0"/>
                   </a:defRPr>
                 </a:pPr>
                 <a:r>
@@ -2424,8 +2494,8 @@
             <c:manualLayout>
               <c:xMode val="edge"/>
               <c:yMode val="edge"/>
-              <c:x val="5.6558689657463704E-2"/>
-              <c:y val="0.32497671065764666"/>
+              <c:x val="1.3885091464450446E-2"/>
+              <c:y val="0.34973342221608372"/>
             </c:manualLayout>
           </c:layout>
           <c:overlay val="0"/>
@@ -2448,9 +2518,9 @@
                       <a:lumOff val="35000"/>
                     </a:schemeClr>
                   </a:solidFill>
-                  <a:latin typeface="+mn-lt"/>
+                  <a:latin typeface="Arial" panose="020B0604020202020204" pitchFamily="34" charset="0"/>
                   <a:ea typeface="+mn-ea"/>
-                  <a:cs typeface="+mn-cs"/>
+                  <a:cs typeface="Arial" panose="020B0604020202020204" pitchFamily="34" charset="0"/>
                 </a:defRPr>
               </a:pPr>
               <a:endParaRPr lang="en-US"/>
@@ -2479,10 +2549,10 @@
         <c:manualLayout>
           <c:xMode val="edge"/>
           <c:yMode val="edge"/>
-          <c:x val="4.9999833881524305E-2"/>
-          <c:y val="0.91241155594987233"/>
-          <c:w val="0.9"/>
-          <c:h val="5.9419429965620496E-2"/>
+          <c:x val="1.2489382940549328E-2"/>
+          <c:y val="0.91406400403636678"/>
+          <c:w val="0.97097825788008274"/>
+          <c:h val="7.2477264666241048E-2"/>
         </c:manualLayout>
       </c:layout>
       <c:overlay val="0"/>
@@ -2505,9 +2575,9 @@
                   <a:lumOff val="35000"/>
                 </a:schemeClr>
               </a:solidFill>
-              <a:latin typeface="+mn-lt"/>
+              <a:latin typeface="Arial" panose="020B0604020202020204" pitchFamily="34" charset="0"/>
               <a:ea typeface="+mn-ea"/>
-              <a:cs typeface="+mn-cs"/>
+              <a:cs typeface="Arial" panose="020B0604020202020204" pitchFamily="34" charset="0"/>
             </a:defRPr>
           </a:pPr>
           <a:endParaRPr lang="en-US"/>
@@ -2545,7 +2615,10 @@
     <a:lstStyle/>
     <a:p>
       <a:pPr>
-        <a:defRPr/>
+        <a:defRPr>
+          <a:latin typeface="Arial" panose="020B0604020202020204" pitchFamily="34" charset="0"/>
+          <a:cs typeface="Arial" panose="020B0604020202020204" pitchFamily="34" charset="0"/>
+        </a:defRPr>
       </a:pPr>
       <a:endParaRPr lang="en-US"/>
     </a:p>

</xml_diff>